<commit_message>
dev: division fio and create series of passport, also fix gph
</commit_message>
<xml_diff>
--- a/backend/employees/docs/gph.docx
+++ b/backend/employees/docs/gph.docx
@@ -77,40 +77,33 @@
           <w:sz w:val="24"/>
           <w:szCs w:val="24"/>
         </w:rPr>
-        <w:tab/>
-      </w:r>
-      <w:bookmarkStart w:id="0" w:name="_GoBack"/>
-      <w:bookmarkEnd w:id="0"/>
-      <w:r>
-        <w:rPr>
-          <w:sz w:val="24"/>
-          <w:szCs w:val="24"/>
-          <w:highlight w:val="yellow"/>
-        </w:rPr>
-        <w:t>{{</w:t>
-      </w:r>
-      <w:r>
-        <w:rPr>
-          <w:sz w:val="24"/>
-          <w:szCs w:val="24"/>
-          <w:highlight w:val="yellow"/>
-          <w:lang w:val="en-US"/>
-        </w:rPr>
-        <w:t>today</w:t>
-      </w:r>
-      <w:r>
-        <w:rPr>
-          <w:sz w:val="24"/>
-          <w:szCs w:val="24"/>
-          <w:highlight w:val="yellow"/>
-        </w:rPr>
-        <w:t>}}</w:t>
+        <w:t xml:space="preserve">«___» __________ </w:t>
+      </w:r>
+      <w:r>
+        <w:rPr>
+          <w:sz w:val="24"/>
+          <w:szCs w:val="24"/>
+        </w:rPr>
+        <w:t>20</w:t>
+      </w:r>
+      <w:r>
+        <w:rPr>
+          <w:sz w:val="24"/>
+          <w:szCs w:val="24"/>
+        </w:rPr>
+        <w:t>21</w:t>
+      </w:r>
+      <w:r>
+        <w:rPr>
+          <w:sz w:val="24"/>
+          <w:szCs w:val="24"/>
+        </w:rPr>
+        <w:t xml:space="preserve"> г.</w:t>
       </w:r>
     </w:p>
     <w:p>
       <w:pPr>
         <w:ind w:firstLine="567"/>
-        <w:jc w:val="both"/>
         <w:rPr>
           <w:sz w:val="24"/>
           <w:szCs w:val="24"/>
@@ -120,7 +113,6 @@
     <w:p>
       <w:pPr>
         <w:ind w:firstLine="567"/>
-        <w:jc w:val="both"/>
         <w:rPr>
           <w:sz w:val="24"/>
           <w:szCs w:val="24"/>
@@ -645,29 +637,76 @@
         <w:rPr>
           <w:sz w:val="24"/>
           <w:szCs w:val="24"/>
-        </w:rPr>
-        <w:t>_</w:t>
-      </w:r>
-      <w:r>
-        <w:rPr>
-          <w:sz w:val="24"/>
-          <w:szCs w:val="24"/>
-        </w:rPr>
-        <w:t>___________________________________________</w:t>
-      </w:r>
-      <w:r>
-        <w:rPr>
-          <w:sz w:val="24"/>
-          <w:szCs w:val="24"/>
-        </w:rPr>
-        <w:t>_________</w:t>
-      </w:r>
-      <w:r>
-        <w:rPr>
-          <w:sz w:val="24"/>
-          <w:szCs w:val="24"/>
-        </w:rPr>
-        <w:t xml:space="preserve"> </w:t>
+          <w:highlight w:val="yellow"/>
+        </w:rPr>
+        <w:t>{{</w:t>
+      </w:r>
+      <w:proofErr w:type="spellStart"/>
+      <w:r>
+        <w:rPr>
+          <w:sz w:val="24"/>
+          <w:szCs w:val="24"/>
+          <w:highlight w:val="yellow"/>
+        </w:rPr>
+        <w:t>tariff</w:t>
+      </w:r>
+      <w:proofErr w:type="spellEnd"/>
+      <w:r>
+        <w:rPr>
+          <w:sz w:val="24"/>
+          <w:szCs w:val="24"/>
+          <w:highlight w:val="yellow"/>
+        </w:rPr>
+        <w:t>}}</w:t>
+      </w:r>
+      <w:r>
+        <w:rPr>
+          <w:sz w:val="24"/>
+          <w:szCs w:val="24"/>
+        </w:rPr>
+        <w:t xml:space="preserve"> руб.  </w:t>
+      </w:r>
+      <w:r>
+        <w:rPr>
+          <w:sz w:val="24"/>
+          <w:szCs w:val="24"/>
+          <w:highlight w:val="yellow"/>
+        </w:rPr>
+        <w:t>({{</w:t>
+      </w:r>
+      <w:proofErr w:type="spellStart"/>
+      <w:r>
+        <w:rPr>
+          <w:sz w:val="24"/>
+          <w:szCs w:val="24"/>
+          <w:highlight w:val="yellow"/>
+        </w:rPr>
+        <w:t>tariff_by_words</w:t>
+      </w:r>
+      <w:proofErr w:type="spellEnd"/>
+      <w:r>
+        <w:rPr>
+          <w:sz w:val="24"/>
+          <w:szCs w:val="24"/>
+          <w:highlight w:val="yellow"/>
+        </w:rPr>
+        <w:t>}})</w:t>
+      </w:r>
+      <w:r>
+        <w:rPr>
+          <w:sz w:val="24"/>
+          <w:szCs w:val="24"/>
+        </w:rPr>
+        <w:t xml:space="preserve"> за час</w:t>
+      </w:r>
+      <w:bookmarkStart w:id="0" w:name="_GoBack"/>
+      <w:bookmarkEnd w:id="0"/>
+      <w:r>
+        <w:rPr>
+          <w:sz w:val="24"/>
+          <w:szCs w:val="24"/>
+        </w:rPr>
+        <w:t xml:space="preserve">. </w:t>
       </w:r>
       <w:r>
         <w:rPr>
@@ -2026,7 +2065,6 @@
               <w:rPr>
                 <w:sz w:val="24"/>
                 <w:szCs w:val="24"/>
-                <w:lang w:val="en-US"/>
               </w:rPr>
             </w:pPr>
             <w:r>
@@ -2036,16 +2074,41 @@
                 <w:szCs w:val="24"/>
                 <w:lang w:val="en-US"/>
               </w:rPr>
-              <w:t>E-mail:</w:t>
-            </w:r>
-            <w:r>
-              <w:rPr>
-                <w:sz w:val="24"/>
-                <w:szCs w:val="24"/>
-                <w:lang w:val="en-US"/>
+              <w:t>E</w:t>
+            </w:r>
+            <w:r>
+              <w:rPr>
+                <w:bCs/>
+                <w:sz w:val="24"/>
+                <w:szCs w:val="24"/>
+              </w:rPr>
+              <w:t>-</w:t>
+            </w:r>
+            <w:r>
+              <w:rPr>
+                <w:bCs/>
+                <w:sz w:val="24"/>
+                <w:szCs w:val="24"/>
+                <w:lang w:val="en-US"/>
+              </w:rPr>
+              <w:t>mail</w:t>
+            </w:r>
+            <w:r>
+              <w:rPr>
+                <w:bCs/>
+                <w:sz w:val="24"/>
+                <w:szCs w:val="24"/>
+              </w:rPr>
+              <w:t>:</w:t>
+            </w:r>
+            <w:r>
+              <w:rPr>
+                <w:sz w:val="24"/>
+                <w:szCs w:val="24"/>
               </w:rPr>
               <w:t xml:space="preserve"> </w:t>
             </w:r>
+            <w:proofErr w:type="spellStart"/>
             <w:r>
               <w:rPr>
                 <w:bCs/>
@@ -2053,8 +2116,66 @@
                 <w:szCs w:val="24"/>
                 <w:lang w:val="en-US"/>
               </w:rPr>
-              <w:t>Avangard-ooo-88@bk.ru</w:t>
-            </w:r>
+              <w:t>Avangard</w:t>
+            </w:r>
+            <w:proofErr w:type="spellEnd"/>
+            <w:r>
+              <w:rPr>
+                <w:bCs/>
+                <w:sz w:val="24"/>
+                <w:szCs w:val="24"/>
+              </w:rPr>
+              <w:t>-</w:t>
+            </w:r>
+            <w:proofErr w:type="spellStart"/>
+            <w:r>
+              <w:rPr>
+                <w:bCs/>
+                <w:sz w:val="24"/>
+                <w:szCs w:val="24"/>
+                <w:lang w:val="en-US"/>
+              </w:rPr>
+              <w:t>ooo</w:t>
+            </w:r>
+            <w:proofErr w:type="spellEnd"/>
+            <w:r>
+              <w:rPr>
+                <w:bCs/>
+                <w:sz w:val="24"/>
+                <w:szCs w:val="24"/>
+              </w:rPr>
+              <w:t>-88@</w:t>
+            </w:r>
+            <w:proofErr w:type="spellStart"/>
+            <w:r>
+              <w:rPr>
+                <w:bCs/>
+                <w:sz w:val="24"/>
+                <w:szCs w:val="24"/>
+                <w:lang w:val="en-US"/>
+              </w:rPr>
+              <w:t>bk</w:t>
+            </w:r>
+            <w:proofErr w:type="spellEnd"/>
+            <w:r>
+              <w:rPr>
+                <w:bCs/>
+                <w:sz w:val="24"/>
+                <w:szCs w:val="24"/>
+              </w:rPr>
+              <w:t>.</w:t>
+            </w:r>
+            <w:proofErr w:type="spellStart"/>
+            <w:r>
+              <w:rPr>
+                <w:bCs/>
+                <w:sz w:val="24"/>
+                <w:szCs w:val="24"/>
+                <w:lang w:val="en-US"/>
+              </w:rPr>
+              <w:t>ru</w:t>
+            </w:r>
+            <w:proofErr w:type="spellEnd"/>
           </w:p>
           <w:p>
             <w:pPr>
@@ -2062,7 +2183,6 @@
               <w:rPr>
                 <w:sz w:val="24"/>
                 <w:szCs w:val="24"/>
-                <w:lang w:val="en-US"/>
               </w:rPr>
             </w:pPr>
           </w:p>
@@ -2072,7 +2192,6 @@
               <w:rPr>
                 <w:sz w:val="24"/>
                 <w:szCs w:val="24"/>
-                <w:lang w:val="en-US"/>
               </w:rPr>
             </w:pPr>
           </w:p>
@@ -2105,7 +2224,7 @@
           </w:p>
           <w:p>
             <w:pPr>
-              <w:pStyle w:val="1"/>
+              <w:pStyle w:val="10"/>
               <w:spacing w:before="0" w:after="0"/>
               <w:jc w:val="both"/>
               <w:rPr>
@@ -2284,14 +2403,46 @@
                 <w:szCs w:val="24"/>
                 <w:lang w:val="en-US"/>
               </w:rPr>
-              <w:t xml:space="preserve">: </w:t>
-            </w:r>
-            <w:r>
-              <w:rPr>
-                <w:sz w:val="24"/>
-                <w:szCs w:val="24"/>
-              </w:rPr>
-              <w:t>серия</w:t>
+              <w:t>:</w:t>
+            </w:r>
+            <w:r>
+              <w:rPr>
+                <w:sz w:val="24"/>
+                <w:szCs w:val="24"/>
+                <w:highlight w:val="yellow"/>
+                <w:lang w:val="en-US"/>
+              </w:rPr>
+              <w:t xml:space="preserve"> {{</w:t>
+            </w:r>
+            <w:proofErr w:type="spellStart"/>
+            <w:r>
+              <w:rPr>
+                <w:sz w:val="24"/>
+                <w:szCs w:val="24"/>
+                <w:highlight w:val="yellow"/>
+                <w:lang w:val="en-US"/>
+              </w:rPr>
+              <w:t>employee_passport_</w:t>
+            </w:r>
+            <w:r>
+              <w:rPr>
+                <w:sz w:val="24"/>
+                <w:szCs w:val="24"/>
+                <w:highlight w:val="yellow"/>
+                <w:lang w:val="en-US"/>
+              </w:rPr>
+              <w:t>series</w:t>
+            </w:r>
+            <w:proofErr w:type="spellEnd"/>
+            <w:proofErr w:type="gramStart"/>
+            <w:r>
+              <w:rPr>
+                <w:sz w:val="24"/>
+                <w:szCs w:val="24"/>
+                <w:highlight w:val="yellow"/>
+                <w:lang w:val="en-US"/>
+              </w:rPr>
+              <w:t>}}</w:t>
             </w:r>
             <w:r>
               <w:rPr>
@@ -2307,22 +2458,6 @@
                 <w:szCs w:val="24"/>
                 <w:lang w:val="en-US"/>
               </w:rPr>
-              <w:t>_________</w:t>
-            </w:r>
-            <w:r>
-              <w:rPr>
-                <w:sz w:val="24"/>
-                <w:szCs w:val="24"/>
-                <w:lang w:val="en-US"/>
-              </w:rPr>
-              <w:t xml:space="preserve"> №</w:t>
-            </w:r>
-            <w:r>
-              <w:rPr>
-                <w:sz w:val="24"/>
-                <w:szCs w:val="24"/>
-                <w:lang w:val="en-US"/>
-              </w:rPr>
               <w:t xml:space="preserve"> </w:t>
             </w:r>
             <w:r>
@@ -2332,7 +2467,17 @@
                 <w:highlight w:val="yellow"/>
                 <w:lang w:val="en-US"/>
               </w:rPr>
-              <w:t>{{</w:t>
+              <w:t>{</w:t>
+            </w:r>
+            <w:proofErr w:type="gramEnd"/>
+            <w:r>
+              <w:rPr>
+                <w:sz w:val="24"/>
+                <w:szCs w:val="24"/>
+                <w:highlight w:val="yellow"/>
+                <w:lang w:val="en-US"/>
+              </w:rPr>
+              <w:t>{</w:t>
             </w:r>
             <w:proofErr w:type="spellStart"/>
             <w:r>
@@ -2414,16 +2559,7 @@
                 <w:highlight w:val="yellow"/>
                 <w:lang w:val="en-US"/>
               </w:rPr>
-              <w:t>_</w:t>
-            </w:r>
-            <w:r>
-              <w:rPr>
-                <w:sz w:val="24"/>
-                <w:szCs w:val="24"/>
-                <w:highlight w:val="yellow"/>
-                <w:lang w:val="en-US"/>
-              </w:rPr>
-              <w:t>passport_issued_by</w:t>
+              <w:t>_passport_issued_by</w:t>
             </w:r>
             <w:proofErr w:type="spellEnd"/>
             <w:r>
@@ -2487,6 +2623,7 @@
                 <w:color w:val="000000"/>
                 <w:sz w:val="24"/>
                 <w:szCs w:val="24"/>
+                <w:lang w:val="en-US"/>
               </w:rPr>
             </w:pPr>
             <w:r>
@@ -2536,16 +2673,7 @@
                 <w:highlight w:val="yellow"/>
                 <w:lang w:val="en-US"/>
               </w:rPr>
-              <w:t>employee_</w:t>
-            </w:r>
-            <w:r>
-              <w:rPr>
-                <w:sz w:val="24"/>
-                <w:szCs w:val="24"/>
-                <w:highlight w:val="yellow"/>
-                <w:lang w:val="en-US"/>
-              </w:rPr>
-              <w:t>registration_address</w:t>
+              <w:t>employee_registration_address</w:t>
             </w:r>
             <w:proofErr w:type="spellEnd"/>
             <w:r>
@@ -2664,6 +2792,7 @@
                 <w:sz w:val="24"/>
                 <w:szCs w:val="24"/>
                 <w:highlight w:val="yellow"/>
+                <w:lang w:val="en-US"/>
               </w:rPr>
               <w:t xml:space="preserve">{{ </w:t>
             </w:r>
@@ -2674,36 +2803,39 @@
                 <w:sz w:val="24"/>
                 <w:szCs w:val="24"/>
                 <w:highlight w:val="yellow"/>
+                <w:lang w:val="en-US"/>
               </w:rPr>
               <w:t>employee</w:t>
             </w:r>
+            <w:proofErr w:type="gramEnd"/>
+            <w:r>
+              <w:rPr>
+                <w:color w:val="000000"/>
+                <w:sz w:val="24"/>
+                <w:szCs w:val="24"/>
+                <w:highlight w:val="yellow"/>
+                <w:lang w:val="en-US"/>
+              </w:rPr>
+              <w:t>_</w:t>
+            </w:r>
+            <w:r>
+              <w:rPr>
+                <w:color w:val="000000"/>
+                <w:sz w:val="24"/>
+                <w:szCs w:val="24"/>
+                <w:highlight w:val="yellow"/>
+                <w:lang w:val="en-US"/>
+              </w:rPr>
+              <w:t>phone</w:t>
+            </w:r>
             <w:proofErr w:type="spellEnd"/>
-            <w:proofErr w:type="gramEnd"/>
             <w:r>
               <w:rPr>
                 <w:color w:val="000000"/>
                 <w:sz w:val="24"/>
                 <w:szCs w:val="24"/>
                 <w:highlight w:val="yellow"/>
-              </w:rPr>
-              <w:t>_</w:t>
-            </w:r>
-            <w:r>
-              <w:rPr>
-                <w:color w:val="000000"/>
-                <w:sz w:val="24"/>
-                <w:szCs w:val="24"/>
-                <w:highlight w:val="yellow"/>
-                <w:lang w:val="en-US"/>
-              </w:rPr>
-              <w:t>phone</w:t>
-            </w:r>
-            <w:r>
-              <w:rPr>
-                <w:color w:val="000000"/>
-                <w:sz w:val="24"/>
-                <w:szCs w:val="24"/>
-                <w:highlight w:val="yellow"/>
+                <w:lang w:val="en-US"/>
               </w:rPr>
               <w:t>}}</w:t>
             </w:r>
@@ -3371,64 +3503,36 @@
         </w:rPr>
         <w:t xml:space="preserve">, с одной стороны, и </w:t>
       </w:r>
-      <w:r>
-        <w:rPr>
-          <w:sz w:val="24"/>
-          <w:szCs w:val="24"/>
-          <w:highlight w:val="yellow"/>
-        </w:rPr>
-        <w:t>{{</w:t>
-      </w:r>
-      <w:r>
-        <w:rPr>
-          <w:sz w:val="24"/>
-          <w:szCs w:val="24"/>
-          <w:highlight w:val="yellow"/>
-          <w:lang w:val="en-US"/>
-        </w:rPr>
-        <w:t>employee</w:t>
-      </w:r>
-      <w:r>
-        <w:rPr>
-          <w:sz w:val="24"/>
-          <w:szCs w:val="24"/>
-          <w:highlight w:val="yellow"/>
-        </w:rPr>
-        <w:t>_</w:t>
-      </w:r>
-      <w:r>
-        <w:rPr>
-          <w:sz w:val="24"/>
-          <w:szCs w:val="24"/>
-          <w:highlight w:val="yellow"/>
-          <w:lang w:val="en-US"/>
-        </w:rPr>
-        <w:t>full</w:t>
-      </w:r>
-      <w:r>
-        <w:rPr>
-          <w:sz w:val="24"/>
-          <w:szCs w:val="24"/>
-          <w:highlight w:val="yellow"/>
-        </w:rPr>
-        <w:t>_</w:t>
-      </w:r>
-      <w:r>
-        <w:rPr>
-          <w:sz w:val="24"/>
-          <w:szCs w:val="24"/>
-          <w:highlight w:val="yellow"/>
-          <w:lang w:val="en-US"/>
-        </w:rPr>
-        <w:t>name</w:t>
-      </w:r>
-      <w:r>
-        <w:rPr>
-          <w:sz w:val="24"/>
-          <w:szCs w:val="24"/>
-          <w:highlight w:val="yellow"/>
-        </w:rPr>
-        <w:t>}}</w:t>
+      <w:proofErr w:type="spellStart"/>
+      <w:r>
+        <w:rPr>
+          <w:sz w:val="24"/>
+          <w:szCs w:val="24"/>
+        </w:rPr>
+        <w:t>и</w:t>
+      </w:r>
+      <w:proofErr w:type="spellEnd"/>
+      <w:r>
+        <w:rPr>
+          <w:sz w:val="24"/>
+          <w:szCs w:val="24"/>
+        </w:rPr>
+        <w:t xml:space="preserve"> </w:t>
+      </w:r>
+      <w:r>
+        <w:rPr>
+          <w:sz w:val="24"/>
+          <w:szCs w:val="24"/>
+        </w:rPr>
+        <w:t>_________</w:t>
+      </w:r>
+      <w:r>
+        <w:rPr>
+          <w:b/>
+          <w:sz w:val="24"/>
+          <w:szCs w:val="24"/>
+        </w:rPr>
+        <w:t>_________________________________________________</w:t>
       </w:r>
       <w:r>
         <w:rPr>
@@ -3479,21 +3583,7 @@
           <w:sz w:val="22"/>
           <w:szCs w:val="22"/>
         </w:rPr>
-        <w:t>составили насто</w:t>
-      </w:r>
-      <w:r>
-        <w:rPr>
-          <w:sz w:val="22"/>
-          <w:szCs w:val="22"/>
-        </w:rPr>
-        <w:t>я</w:t>
-      </w:r>
-      <w:r>
-        <w:rPr>
-          <w:sz w:val="22"/>
-          <w:szCs w:val="22"/>
-        </w:rPr>
-        <w:t>щий акт о том, что Исполнитель оказал, а Заказчик принял оказанные Исполнителем услуги:</w:t>
+        <w:t>составили настоящий акт о том, что Исполнитель оказал, а Заказчик принял оказанные Исполнителем услуги:</w:t>
       </w:r>
     </w:p>
     <w:p>
@@ -3535,12 +3625,6 @@
         <w:gridCol w:w="3827"/>
       </w:tblGrid>
       <w:tr>
-        <w:tblPrEx>
-          <w:tblCellMar>
-            <w:top w:w="0" w:type="dxa"/>
-            <w:bottom w:w="0" w:type="dxa"/>
-          </w:tblCellMar>
-        </w:tblPrEx>
         <w:tc>
           <w:tcPr>
             <w:tcW w:w="666" w:type="dxa"/>
@@ -3651,12 +3735,6 @@
         </w:tc>
       </w:tr>
       <w:tr>
-        <w:tblPrEx>
-          <w:tblCellMar>
-            <w:top w:w="0" w:type="dxa"/>
-            <w:bottom w:w="0" w:type="dxa"/>
-          </w:tblCellMar>
-        </w:tblPrEx>
         <w:tc>
           <w:tcPr>
             <w:tcW w:w="666" w:type="dxa"/>
@@ -3810,21 +3888,7 @@
           <w:sz w:val="22"/>
           <w:szCs w:val="22"/>
         </w:rPr>
-        <w:t>Оказанные услуги по качеству и объемам соответствуют требования Зака</w:t>
-      </w:r>
-      <w:r>
-        <w:rPr>
-          <w:sz w:val="22"/>
-          <w:szCs w:val="22"/>
-        </w:rPr>
-        <w:t>з</w:t>
-      </w:r>
-      <w:r>
-        <w:rPr>
-          <w:sz w:val="22"/>
-          <w:szCs w:val="22"/>
-        </w:rPr>
-        <w:t>чика.</w:t>
+        <w:t>Оказанные услуги по качеству и объемам соответствуют требования Заказчика.</w:t>
       </w:r>
     </w:p>
     <w:p>
@@ -3864,12 +3928,6 @@
         <w:gridCol w:w="5858"/>
       </w:tblGrid>
       <w:tr>
-        <w:tblPrEx>
-          <w:tblCellMar>
-            <w:top w:w="0" w:type="dxa"/>
-            <w:bottom w:w="0" w:type="dxa"/>
-          </w:tblCellMar>
-        </w:tblPrEx>
         <w:tc>
           <w:tcPr>
             <w:tcW w:w="4962" w:type="dxa"/>
@@ -4078,6 +4136,819 @@
           <w:sz w:val="24"/>
           <w:szCs w:val="24"/>
         </w:rPr>
+      </w:pPr>
+    </w:p>
+    <w:p>
+      <w:pPr>
+        <w:rPr>
+          <w:sz w:val="24"/>
+          <w:szCs w:val="24"/>
+        </w:rPr>
+      </w:pPr>
+      <w:r>
+        <w:rPr>
+          <w:sz w:val="24"/>
+          <w:szCs w:val="24"/>
+        </w:rPr>
+        <w:br w:type="page"/>
+      </w:r>
+    </w:p>
+    <w:p/>
+    <w:p>
+      <w:pPr>
+        <w:jc w:val="right"/>
+      </w:pPr>
+    </w:p>
+    <w:p>
+      <w:pPr>
+        <w:jc w:val="center"/>
+      </w:pPr>
+      <w:r>
+        <w:t>СОГЛАСИЕ</w:t>
+      </w:r>
+    </w:p>
+    <w:p>
+      <w:pPr>
+        <w:jc w:val="center"/>
+      </w:pPr>
+      <w:r>
+        <w:t xml:space="preserve"> на обработку персональных данных</w:t>
+      </w:r>
+    </w:p>
+    <w:p>
+      <w:pPr>
+        <w:jc w:val="center"/>
+      </w:pPr>
+    </w:p>
+    <w:p>
+      <w:pPr>
+        <w:jc w:val="both"/>
+      </w:pPr>
+      <w:r>
+        <w:t>Я</w:t>
+      </w:r>
+      <w:r>
+        <w:t xml:space="preserve">, </w:t>
+      </w:r>
+      <w:r>
+        <w:rPr>
+          <w:highlight w:val="yellow"/>
+        </w:rPr>
+        <w:t>_</w:t>
+      </w:r>
+      <w:r>
+        <w:rPr>
+          <w:highlight w:val="yellow"/>
+          <w:u w:val="single"/>
+        </w:rPr>
+        <w:t>{{</w:t>
+      </w:r>
+      <w:r>
+        <w:rPr>
+          <w:highlight w:val="yellow"/>
+          <w:u w:val="single"/>
+          <w:lang w:val="en-US"/>
+        </w:rPr>
+        <w:t>employee</w:t>
+      </w:r>
+      <w:r>
+        <w:rPr>
+          <w:highlight w:val="yellow"/>
+          <w:u w:val="single"/>
+        </w:rPr>
+        <w:t>_</w:t>
+      </w:r>
+      <w:r>
+        <w:rPr>
+          <w:highlight w:val="yellow"/>
+          <w:u w:val="single"/>
+          <w:lang w:val="en-US"/>
+        </w:rPr>
+        <w:t>full</w:t>
+      </w:r>
+      <w:r>
+        <w:rPr>
+          <w:highlight w:val="yellow"/>
+          <w:u w:val="single"/>
+        </w:rPr>
+        <w:t>_</w:t>
+      </w:r>
+      <w:r>
+        <w:rPr>
+          <w:highlight w:val="yellow"/>
+          <w:u w:val="single"/>
+          <w:lang w:val="en-US"/>
+        </w:rPr>
+        <w:t>name</w:t>
+      </w:r>
+      <w:r>
+        <w:rPr>
+          <w:highlight w:val="yellow"/>
+          <w:u w:val="single"/>
+        </w:rPr>
+        <w:t>}}</w:t>
+      </w:r>
+      <w:r>
+        <w:t xml:space="preserve">_, </w:t>
+      </w:r>
+      <w:r>
+        <w:t>зарегистрированный</w:t>
+      </w:r>
+      <w:r>
+        <w:t xml:space="preserve"> (</w:t>
+      </w:r>
+      <w:proofErr w:type="spellStart"/>
+      <w:r>
+        <w:t>ая</w:t>
+      </w:r>
+      <w:proofErr w:type="spellEnd"/>
+      <w:r>
+        <w:t xml:space="preserve">) </w:t>
+      </w:r>
+      <w:r>
+        <w:t>по</w:t>
+      </w:r>
+      <w:r>
+        <w:t xml:space="preserve"> </w:t>
+      </w:r>
+      <w:r>
+        <w:t>адресу</w:t>
+      </w:r>
+      <w:r>
+        <w:t>: _</w:t>
+      </w:r>
+      <w:r>
+        <w:rPr>
+          <w:highlight w:val="yellow"/>
+          <w:u w:val="single"/>
+        </w:rPr>
+        <w:t>{{</w:t>
+      </w:r>
+      <w:r>
+        <w:rPr>
+          <w:highlight w:val="yellow"/>
+          <w:u w:val="single"/>
+          <w:lang w:val="en-US"/>
+        </w:rPr>
+        <w:t>employee</w:t>
+      </w:r>
+      <w:r>
+        <w:rPr>
+          <w:highlight w:val="yellow"/>
+          <w:u w:val="single"/>
+        </w:rPr>
+        <w:t>_</w:t>
+      </w:r>
+      <w:r>
+        <w:rPr>
+          <w:highlight w:val="yellow"/>
+          <w:u w:val="single"/>
+          <w:lang w:val="en-US"/>
+        </w:rPr>
+        <w:t>registration</w:t>
+      </w:r>
+      <w:r>
+        <w:rPr>
+          <w:highlight w:val="yellow"/>
+          <w:u w:val="single"/>
+        </w:rPr>
+        <w:t>_</w:t>
+      </w:r>
+      <w:r>
+        <w:rPr>
+          <w:highlight w:val="yellow"/>
+          <w:u w:val="single"/>
+          <w:lang w:val="en-US"/>
+        </w:rPr>
+        <w:t>address</w:t>
+      </w:r>
+      <w:r>
+        <w:rPr>
+          <w:highlight w:val="yellow"/>
+          <w:u w:val="single"/>
+        </w:rPr>
+        <w:t>}}</w:t>
+      </w:r>
+      <w:r>
+        <w:t xml:space="preserve">_, </w:t>
+      </w:r>
+      <w:r>
+        <w:t>паспорт</w:t>
+      </w:r>
+      <w:r>
+        <w:t xml:space="preserve"> </w:t>
+      </w:r>
+      <w:r>
+        <w:t>_</w:t>
+      </w:r>
+      <w:r>
+        <w:rPr>
+          <w:highlight w:val="yellow"/>
+          <w:u w:val="single"/>
+        </w:rPr>
+        <w:t>{{</w:t>
+      </w:r>
+      <w:r>
+        <w:rPr>
+          <w:highlight w:val="yellow"/>
+          <w:u w:val="single"/>
+          <w:lang w:val="en-US"/>
+        </w:rPr>
+        <w:t>employee</w:t>
+      </w:r>
+      <w:r>
+        <w:rPr>
+          <w:highlight w:val="yellow"/>
+          <w:u w:val="single"/>
+        </w:rPr>
+        <w:t>_</w:t>
+      </w:r>
+      <w:r>
+        <w:rPr>
+          <w:highlight w:val="yellow"/>
+          <w:u w:val="single"/>
+          <w:lang w:val="en-US"/>
+        </w:rPr>
+        <w:t>passport</w:t>
+      </w:r>
+      <w:r>
+        <w:rPr>
+          <w:highlight w:val="yellow"/>
+          <w:u w:val="single"/>
+        </w:rPr>
+        <w:t>_</w:t>
+      </w:r>
+      <w:r>
+        <w:rPr>
+          <w:highlight w:val="yellow"/>
+          <w:u w:val="single"/>
+          <w:lang w:val="en-US"/>
+        </w:rPr>
+        <w:t>series</w:t>
+      </w:r>
+      <w:r>
+        <w:rPr>
+          <w:highlight w:val="yellow"/>
+          <w:u w:val="single"/>
+        </w:rPr>
+        <w:t>}}</w:t>
+      </w:r>
+      <w:r>
+        <w:rPr>
+          <w:u w:val="single"/>
+        </w:rPr>
+        <w:t xml:space="preserve"> </w:t>
+      </w:r>
+      <w:r>
+        <w:rPr>
+          <w:highlight w:val="yellow"/>
+          <w:u w:val="single"/>
+        </w:rPr>
+        <w:t>{{</w:t>
+      </w:r>
+      <w:r>
+        <w:rPr>
+          <w:highlight w:val="yellow"/>
+          <w:u w:val="single"/>
+          <w:lang w:val="en-US"/>
+        </w:rPr>
+        <w:t>employee</w:t>
+      </w:r>
+      <w:r>
+        <w:rPr>
+          <w:highlight w:val="yellow"/>
+          <w:u w:val="single"/>
+        </w:rPr>
+        <w:t>_</w:t>
+      </w:r>
+      <w:r>
+        <w:rPr>
+          <w:highlight w:val="yellow"/>
+          <w:u w:val="single"/>
+          <w:lang w:val="en-US"/>
+        </w:rPr>
+        <w:t>passport</w:t>
+      </w:r>
+      <w:r>
+        <w:rPr>
+          <w:highlight w:val="yellow"/>
+          <w:u w:val="single"/>
+        </w:rPr>
+        <w:t>_</w:t>
+      </w:r>
+      <w:r>
+        <w:rPr>
+          <w:highlight w:val="yellow"/>
+          <w:u w:val="single"/>
+          <w:lang w:val="en-US"/>
+        </w:rPr>
+        <w:t>number</w:t>
+      </w:r>
+      <w:r>
+        <w:rPr>
+          <w:highlight w:val="yellow"/>
+          <w:u w:val="single"/>
+        </w:rPr>
+        <w:t>}}</w:t>
+      </w:r>
+      <w:r>
+        <w:t>_</w:t>
+      </w:r>
+      <w:r>
+        <w:t xml:space="preserve">, </w:t>
+      </w:r>
+      <w:r>
+        <w:t>выдан</w:t>
+      </w:r>
+      <w:r>
+        <w:t xml:space="preserve"> </w:t>
+      </w:r>
+      <w:r>
+        <w:t>_</w:t>
+      </w:r>
+      <w:r>
+        <w:rPr>
+          <w:highlight w:val="yellow"/>
+          <w:u w:val="single"/>
+        </w:rPr>
+        <w:t xml:space="preserve">{{ </w:t>
+      </w:r>
+      <w:r>
+        <w:rPr>
+          <w:highlight w:val="yellow"/>
+          <w:u w:val="single"/>
+          <w:lang w:val="en-US"/>
+        </w:rPr>
+        <w:t>employee</w:t>
+      </w:r>
+      <w:r>
+        <w:rPr>
+          <w:highlight w:val="yellow"/>
+          <w:u w:val="single"/>
+        </w:rPr>
+        <w:t>_</w:t>
+      </w:r>
+      <w:r>
+        <w:rPr>
+          <w:highlight w:val="yellow"/>
+          <w:u w:val="single"/>
+          <w:lang w:val="en-US"/>
+        </w:rPr>
+        <w:t>passport</w:t>
+      </w:r>
+      <w:r>
+        <w:rPr>
+          <w:highlight w:val="yellow"/>
+          <w:u w:val="single"/>
+        </w:rPr>
+        <w:t>_</w:t>
+      </w:r>
+      <w:r>
+        <w:rPr>
+          <w:highlight w:val="yellow"/>
+          <w:u w:val="single"/>
+          <w:lang w:val="en-US"/>
+        </w:rPr>
+        <w:t>issued</w:t>
+      </w:r>
+      <w:r>
+        <w:rPr>
+          <w:highlight w:val="yellow"/>
+          <w:u w:val="single"/>
+        </w:rPr>
+        <w:t>_</w:t>
+      </w:r>
+      <w:r>
+        <w:rPr>
+          <w:highlight w:val="yellow"/>
+          <w:u w:val="single"/>
+          <w:lang w:val="en-US"/>
+        </w:rPr>
+        <w:t>by</w:t>
+      </w:r>
+      <w:r>
+        <w:rPr>
+          <w:highlight w:val="yellow"/>
+          <w:u w:val="single"/>
+        </w:rPr>
+        <w:t>}} {{</w:t>
+      </w:r>
+      <w:r>
+        <w:rPr>
+          <w:highlight w:val="yellow"/>
+          <w:u w:val="single"/>
+          <w:lang w:val="en-US"/>
+        </w:rPr>
+        <w:t>employee</w:t>
+      </w:r>
+      <w:r>
+        <w:rPr>
+          <w:highlight w:val="yellow"/>
+          <w:u w:val="single"/>
+        </w:rPr>
+        <w:t>_</w:t>
+      </w:r>
+      <w:r>
+        <w:rPr>
+          <w:highlight w:val="yellow"/>
+          <w:u w:val="single"/>
+          <w:lang w:val="en-US"/>
+        </w:rPr>
+        <w:t>passport</w:t>
+      </w:r>
+      <w:r>
+        <w:rPr>
+          <w:highlight w:val="yellow"/>
+          <w:u w:val="single"/>
+        </w:rPr>
+        <w:t>_</w:t>
+      </w:r>
+      <w:r>
+        <w:rPr>
+          <w:highlight w:val="yellow"/>
+          <w:u w:val="single"/>
+          <w:lang w:val="en-US"/>
+        </w:rPr>
+        <w:t>date</w:t>
+      </w:r>
+      <w:r>
+        <w:rPr>
+          <w:highlight w:val="yellow"/>
+          <w:u w:val="single"/>
+        </w:rPr>
+        <w:t>_</w:t>
+      </w:r>
+      <w:r>
+        <w:rPr>
+          <w:highlight w:val="yellow"/>
+          <w:u w:val="single"/>
+          <w:lang w:val="en-US"/>
+        </w:rPr>
+        <w:t>of</w:t>
+      </w:r>
+      <w:r>
+        <w:rPr>
+          <w:highlight w:val="yellow"/>
+          <w:u w:val="single"/>
+        </w:rPr>
+        <w:t>_</w:t>
+      </w:r>
+      <w:r>
+        <w:rPr>
+          <w:highlight w:val="yellow"/>
+          <w:u w:val="single"/>
+          <w:lang w:val="en-US"/>
+        </w:rPr>
+        <w:t>issue</w:t>
+      </w:r>
+      <w:r>
+        <w:rPr>
+          <w:highlight w:val="yellow"/>
+          <w:u w:val="single"/>
+        </w:rPr>
+        <w:t>}}</w:t>
+      </w:r>
+      <w:r>
+        <w:t xml:space="preserve">_, в соответствии со ст. 9 Федерального закона от 27.07.2006г. № 152-ФЗ «О защите персональных данных» </w:t>
+      </w:r>
+      <w:r>
+        <w:rPr>
+          <w:bCs/>
+        </w:rPr>
+        <w:t xml:space="preserve">даю свое согласие </w:t>
+      </w:r>
+      <w:r>
+        <w:t>ООО «Авангард»</w:t>
+      </w:r>
+      <w:r>
+        <w:rPr>
+          <w:bCs/>
+        </w:rPr>
+        <w:t xml:space="preserve"> на автоматизированную, а также без использования средств автоматизации, обработку моих персональных данных, включающих (но не ограничиваясь) фамилию, имя, отчество, год, месяц, дату и место рождения, адрес, паспортные данные, образование, профессию, </w:t>
+      </w:r>
+      <w:r>
+        <w:rPr>
+          <w:bCs/>
+        </w:rPr>
+        <w:t xml:space="preserve">сведения о месте работы (учебы), сведения о составе семьи, </w:t>
+      </w:r>
+      <w:r>
+        <w:rPr>
+          <w:bCs/>
+        </w:rPr>
+        <w:t xml:space="preserve">а также все иные персональные данные, относящиеся к моей личности, доступные либо известные </w:t>
+      </w:r>
+      <w:r>
+        <w:t>ООО «Авангард»</w:t>
+      </w:r>
+      <w:r>
+        <w:rPr>
+          <w:bCs/>
+        </w:rPr>
+        <w:t xml:space="preserve"> (далее - персональные данные).</w:t>
+      </w:r>
+    </w:p>
+    <w:p>
+      <w:pPr>
+        <w:spacing w:line="360" w:lineRule="auto"/>
+        <w:ind w:firstLine="708"/>
+        <w:jc w:val="both"/>
+      </w:pPr>
+      <w:r>
+        <w:rPr>
+          <w:bCs/>
+        </w:rPr>
+        <w:t xml:space="preserve">Предоставляю </w:t>
+      </w:r>
+      <w:r>
+        <w:t>ООО «Авангард»</w:t>
+      </w:r>
+      <w:r>
+        <w:rPr>
+          <w:bCs/>
+        </w:rPr>
+        <w:t xml:space="preserve"> </w:t>
+      </w:r>
+      <w:r>
+        <w:rPr>
+          <w:bCs/>
+        </w:rPr>
+        <w:t xml:space="preserve"> право осуществлять все действия (операции) с моими персональными данными, включая сбор, систематизацию, накопление, хранение, обновление, изменение, использование, </w:t>
+      </w:r>
+      <w:r>
+        <w:rPr>
+          <w:bCs/>
+        </w:rPr>
+        <w:t xml:space="preserve">передачу (распространение, предоставление, доступ) </w:t>
+      </w:r>
+      <w:r>
+        <w:rPr>
+          <w:bCs/>
+        </w:rPr>
+        <w:t>обезлич</w:t>
+      </w:r>
+      <w:r>
+        <w:rPr>
+          <w:bCs/>
+        </w:rPr>
+        <w:t xml:space="preserve">ивание, уничтожение, публикацию, а также </w:t>
+      </w:r>
+      <w:r>
+        <w:t xml:space="preserve">предоставление сведений в банк, для оформления банковской карты, в МВД России по вопросам связанным с миграционным учетом и другим третьим лицам для оформления пропусков на объекты, на которых ООО «Авангард» оказывает услуги, а также предоставлять сведения в случаях, предусмотренных федеральными законами и иными нормативно-правовыми актами. </w:t>
+      </w:r>
+    </w:p>
+    <w:p>
+      <w:pPr>
+        <w:shd w:val="clear" w:color="auto" w:fill="FFFFFF"/>
+        <w:spacing w:line="360" w:lineRule="auto"/>
+        <w:ind w:firstLine="709"/>
+        <w:jc w:val="both"/>
+        <w:rPr>
+          <w:bCs/>
+        </w:rPr>
+      </w:pPr>
+      <w:r>
+        <w:rPr>
+          <w:bCs/>
+        </w:rPr>
+        <w:t>Настоящее согласие на обработку персональных данных может быть отозвано в порядке, установленном Федеральным законом Российской Федерации от 27.07.2006 № 152-ФЗ «О персональных данных».</w:t>
+      </w:r>
+    </w:p>
+    <w:p>
+      <w:pPr>
+        <w:spacing w:line="360" w:lineRule="auto"/>
+        <w:ind w:firstLine="708"/>
+        <w:jc w:val="both"/>
+        <w:rPr>
+          <w:rFonts w:ascii="Tahoma" w:hAnsi="Tahoma" w:cs="Tahoma"/>
+        </w:rPr>
+      </w:pPr>
+      <w:r>
+        <w:t xml:space="preserve">Согласие на обработку персональных данных вступает в силу со дня его подписания, действует в течение </w:t>
+      </w:r>
+      <w:r>
+        <w:t>3</w:t>
+      </w:r>
+      <w:r>
+        <w:t xml:space="preserve"> (</w:t>
+      </w:r>
+      <w:r>
+        <w:t>трех</w:t>
+      </w:r>
+      <w:r>
+        <w:t>) лет или до момента надлежащего отзыва согласия.</w:t>
+      </w:r>
+    </w:p>
+    <w:p>
+      <w:pPr>
+        <w:spacing w:line="360" w:lineRule="auto"/>
+        <w:ind w:firstLine="708"/>
+        <w:jc w:val="both"/>
+      </w:pPr>
+      <w:r>
+        <w:t>Права и обязанности в области защиты персональных данных мне разъяснены</w:t>
+      </w:r>
+      <w:r>
+        <w:t xml:space="preserve"> и понятны</w:t>
+      </w:r>
+      <w:r>
+        <w:t>.</w:t>
+      </w:r>
+    </w:p>
+    <w:p>
+      <w:pPr>
+        <w:shd w:val="clear" w:color="auto" w:fill="FFFFFF"/>
+        <w:spacing w:line="276" w:lineRule="auto"/>
+        <w:rPr>
+          <w:bCs/>
+        </w:rPr>
+      </w:pPr>
+    </w:p>
+    <w:p>
+      <w:pPr>
+        <w:shd w:val="clear" w:color="auto" w:fill="FFFFFF"/>
+        <w:spacing w:line="276" w:lineRule="auto"/>
+        <w:ind w:firstLine="709"/>
+        <w:rPr>
+          <w:bCs/>
+        </w:rPr>
+      </w:pPr>
+    </w:p>
+    <w:p>
+      <w:pPr>
+        <w:shd w:val="clear" w:color="auto" w:fill="FFFFFF"/>
+        <w:spacing w:line="276" w:lineRule="auto"/>
+        <w:rPr>
+          <w:bCs/>
+        </w:rPr>
+      </w:pPr>
+      <w:r>
+        <w:rPr>
+          <w:bCs/>
+        </w:rPr>
+        <w:t>Подпись субъекта персональных данных</w:t>
+      </w:r>
+      <w:r>
+        <w:rPr>
+          <w:bCs/>
+        </w:rPr>
+        <w:tab/>
+        <w:t xml:space="preserve"> _______________________</w:t>
+      </w:r>
+      <w:r>
+        <w:rPr>
+          <w:bCs/>
+        </w:rPr>
+        <w:t>/_____</w:t>
+      </w:r>
+      <w:r>
+        <w:rPr>
+          <w:bCs/>
+        </w:rPr>
+        <w:t>__</w:t>
+      </w:r>
+      <w:r>
+        <w:rPr>
+          <w:bCs/>
+          <w:u w:val="single"/>
+        </w:rPr>
+        <w:t>____________</w:t>
+      </w:r>
+      <w:r>
+        <w:rPr>
+          <w:bCs/>
+        </w:rPr>
+        <w:t xml:space="preserve">____ </w:t>
+      </w:r>
+    </w:p>
+    <w:p>
+      <w:pPr>
+        <w:shd w:val="clear" w:color="auto" w:fill="FFFFFF"/>
+        <w:spacing w:line="276" w:lineRule="auto"/>
+        <w:ind w:firstLine="709"/>
+        <w:rPr>
+          <w:bCs/>
+          <w:i/>
+        </w:rPr>
+      </w:pPr>
+      <w:r>
+        <w:rPr>
+          <w:bCs/>
+          <w:i/>
+        </w:rPr>
+        <w:t xml:space="preserve">                                                                                                    подпись</w:t>
+      </w:r>
+      <w:r>
+        <w:rPr>
+          <w:bCs/>
+          <w:i/>
+        </w:rPr>
+        <w:tab/>
+      </w:r>
+      <w:r>
+        <w:rPr>
+          <w:bCs/>
+          <w:i/>
+        </w:rPr>
+        <w:tab/>
+        <w:t>Ф.И.О</w:t>
+      </w:r>
+      <w:r>
+        <w:rPr>
+          <w:bCs/>
+          <w:i/>
+        </w:rPr>
+        <w:tab/>
+      </w:r>
+    </w:p>
+    <w:p>
+      <w:pPr>
+        <w:shd w:val="clear" w:color="auto" w:fill="FFFFFF"/>
+        <w:jc w:val="right"/>
+        <w:rPr>
+          <w:bCs/>
+        </w:rPr>
+      </w:pPr>
+      <w:r>
+        <w:rPr>
+          <w:bCs/>
+        </w:rPr>
+        <w:tab/>
+      </w:r>
+      <w:r>
+        <w:rPr>
+          <w:bCs/>
+        </w:rPr>
+        <w:tab/>
+        <w:t>«</w:t>
+      </w:r>
+      <w:r>
+        <w:rPr>
+          <w:bCs/>
+        </w:rPr>
+        <w:t>____</w:t>
+      </w:r>
+      <w:r>
+        <w:rPr>
+          <w:bCs/>
+        </w:rPr>
+        <w:t>»</w:t>
+      </w:r>
+      <w:r>
+        <w:rPr>
+          <w:bCs/>
+        </w:rPr>
+        <w:t xml:space="preserve"> ______________</w:t>
+      </w:r>
+      <w:r>
+        <w:rPr>
+          <w:bCs/>
+        </w:rPr>
+        <w:t xml:space="preserve"> 20</w:t>
+      </w:r>
+      <w:r>
+        <w:rPr>
+          <w:bCs/>
+        </w:rPr>
+        <w:t xml:space="preserve">21 </w:t>
+      </w:r>
+      <w:r>
+        <w:rPr>
+          <w:bCs/>
+        </w:rPr>
+        <w:t>г</w:t>
+      </w:r>
+      <w:r>
+        <w:rPr>
+          <w:bCs/>
+        </w:rPr>
+        <w:t>.</w:t>
+      </w:r>
+    </w:p>
+    <w:p/>
+    <w:p>
+      <w:pPr>
+        <w:jc w:val="both"/>
+      </w:pPr>
+    </w:p>
+    <w:p>
+      <w:pPr>
+        <w:jc w:val="both"/>
+      </w:pPr>
+    </w:p>
+    <w:p>
+      <w:pPr>
+        <w:jc w:val="both"/>
+      </w:pPr>
+    </w:p>
+    <w:p>
+      <w:pPr>
+        <w:jc w:val="both"/>
+      </w:pPr>
+    </w:p>
+    <w:p>
+      <w:pPr>
+        <w:jc w:val="both"/>
       </w:pPr>
     </w:p>
     <w:p>
@@ -4467,6 +5338,50 @@
     <w:lsdException w:name="Strong" w:qFormat="1"/>
     <w:lsdException w:name="Emphasis" w:qFormat="1"/>
     <w:lsdException w:name="Normal (Web)" w:uiPriority="99"/>
+    <w:lsdException w:name="Normal Table" w:semiHidden="1" w:unhideWhenUsed="1"/>
+    <w:lsdException w:name="Table Simple 1" w:semiHidden="1" w:unhideWhenUsed="1"/>
+    <w:lsdException w:name="Table Simple 2" w:semiHidden="1" w:unhideWhenUsed="1"/>
+    <w:lsdException w:name="Table Simple 3" w:semiHidden="1" w:unhideWhenUsed="1"/>
+    <w:lsdException w:name="Table Classic 1" w:semiHidden="1" w:unhideWhenUsed="1"/>
+    <w:lsdException w:name="Table Classic 2" w:semiHidden="1" w:unhideWhenUsed="1"/>
+    <w:lsdException w:name="Table Classic 3" w:semiHidden="1" w:unhideWhenUsed="1"/>
+    <w:lsdException w:name="Table Classic 4" w:semiHidden="1" w:unhideWhenUsed="1"/>
+    <w:lsdException w:name="Table Colorful 1" w:semiHidden="1" w:unhideWhenUsed="1"/>
+    <w:lsdException w:name="Table Colorful 2" w:semiHidden="1" w:unhideWhenUsed="1"/>
+    <w:lsdException w:name="Table Colorful 3" w:semiHidden="1" w:unhideWhenUsed="1"/>
+    <w:lsdException w:name="Table Columns 1" w:semiHidden="1" w:unhideWhenUsed="1"/>
+    <w:lsdException w:name="Table Columns 2" w:semiHidden="1" w:unhideWhenUsed="1"/>
+    <w:lsdException w:name="Table Columns 3" w:semiHidden="1" w:unhideWhenUsed="1"/>
+    <w:lsdException w:name="Table Columns 4" w:semiHidden="1" w:unhideWhenUsed="1"/>
+    <w:lsdException w:name="Table Columns 5" w:semiHidden="1" w:unhideWhenUsed="1"/>
+    <w:lsdException w:name="Table Grid 1" w:semiHidden="1" w:unhideWhenUsed="1"/>
+    <w:lsdException w:name="Table Grid 2" w:semiHidden="1" w:unhideWhenUsed="1"/>
+    <w:lsdException w:name="Table Grid 3" w:semiHidden="1" w:unhideWhenUsed="1"/>
+    <w:lsdException w:name="Table Grid 4" w:semiHidden="1" w:unhideWhenUsed="1"/>
+    <w:lsdException w:name="Table Grid 5" w:semiHidden="1" w:unhideWhenUsed="1"/>
+    <w:lsdException w:name="Table Grid 6" w:semiHidden="1" w:unhideWhenUsed="1"/>
+    <w:lsdException w:name="Table Grid 7" w:semiHidden="1" w:unhideWhenUsed="1"/>
+    <w:lsdException w:name="Table Grid 8" w:semiHidden="1" w:unhideWhenUsed="1"/>
+    <w:lsdException w:name="Table List 1" w:semiHidden="1" w:unhideWhenUsed="1"/>
+    <w:lsdException w:name="Table List 2" w:semiHidden="1" w:unhideWhenUsed="1"/>
+    <w:lsdException w:name="Table List 3" w:semiHidden="1" w:unhideWhenUsed="1"/>
+    <w:lsdException w:name="Table List 4" w:semiHidden="1" w:unhideWhenUsed="1"/>
+    <w:lsdException w:name="Table List 5" w:semiHidden="1" w:unhideWhenUsed="1"/>
+    <w:lsdException w:name="Table List 6" w:semiHidden="1" w:unhideWhenUsed="1"/>
+    <w:lsdException w:name="Table List 7" w:semiHidden="1" w:unhideWhenUsed="1"/>
+    <w:lsdException w:name="Table List 8" w:semiHidden="1" w:unhideWhenUsed="1"/>
+    <w:lsdException w:name="Table 3D effects 1" w:semiHidden="1" w:unhideWhenUsed="1"/>
+    <w:lsdException w:name="Table 3D effects 2" w:semiHidden="1" w:unhideWhenUsed="1"/>
+    <w:lsdException w:name="Table 3D effects 3" w:semiHidden="1" w:unhideWhenUsed="1"/>
+    <w:lsdException w:name="Table Contemporary" w:semiHidden="1" w:unhideWhenUsed="1"/>
+    <w:lsdException w:name="Table Elegant" w:semiHidden="1" w:unhideWhenUsed="1"/>
+    <w:lsdException w:name="Table Professional" w:semiHidden="1" w:unhideWhenUsed="1"/>
+    <w:lsdException w:name="Table Subtle 1" w:semiHidden="1" w:unhideWhenUsed="1"/>
+    <w:lsdException w:name="Table Subtle 2" w:semiHidden="1" w:unhideWhenUsed="1"/>
+    <w:lsdException w:name="Table Web 1" w:semiHidden="1" w:unhideWhenUsed="1"/>
+    <w:lsdException w:name="Table Web 2" w:semiHidden="1" w:unhideWhenUsed="1"/>
+    <w:lsdException w:name="Table Web 3" w:semiHidden="1" w:unhideWhenUsed="1"/>
+    <w:lsdException w:name="Table Theme" w:semiHidden="1" w:unhideWhenUsed="1"/>
     <w:lsdException w:name="Placeholder Text" w:semiHidden="1" w:uiPriority="99"/>
     <w:lsdException w:name="No Spacing" w:uiPriority="1" w:qFormat="1"/>
     <w:lsdException w:name="Light Shading" w:uiPriority="60"/>
@@ -4710,6 +5625,7 @@
   <w:style w:type="character" w:default="1" w:styleId="a0">
     <w:name w:val="Default Paragraph Font"/>
     <w:uiPriority w:val="1"/>
+    <w:semiHidden/>
     <w:unhideWhenUsed/>
   </w:style>
   <w:style w:type="table" w:default="1" w:styleId="a1">
@@ -4847,8 +5763,8 @@
       <w:sz w:val="16"/>
     </w:rPr>
   </w:style>
-  <w:style w:type="paragraph" w:customStyle="1" w:styleId="Normal">
-    <w:name w:val="Normal"/>
+  <w:style w:type="paragraph" w:customStyle="1" w:styleId="1">
+    <w:name w:val="Обычный1"/>
     <w:rsid w:val="00846A94"/>
     <w:pPr>
       <w:widowControl w:val="0"/>
@@ -4859,7 +5775,7 @@
       <w:sz w:val="24"/>
     </w:rPr>
   </w:style>
-  <w:style w:type="paragraph" w:customStyle="1" w:styleId="1">
+  <w:style w:type="paragraph" w:customStyle="1" w:styleId="10">
     <w:name w:val="Обычный1"/>
     <w:rsid w:val="00846A94"/>
     <w:pPr>
@@ -5140,7 +6056,7 @@
 </file>
 
 <file path=customXml/itemProps1.xml><?xml version="1.0" encoding="utf-8"?>
-<ds:datastoreItem xmlns:ds="http://schemas.openxmlformats.org/officeDocument/2006/customXml" ds:itemID="{C39BD6BF-5D19-44D4-8B6F-5AD9C0E72DC0}">
+<ds:datastoreItem xmlns:ds="http://schemas.openxmlformats.org/officeDocument/2006/customXml" ds:itemID="{0D2625D4-DC22-4441-8FC0-1D42F1194492}">
   <ds:schemaRefs>
     <ds:schemaRef ds:uri="http://schemas.openxmlformats.org/officeDocument/2006/bibliography"/>
   </ds:schemaRefs>

</xml_diff>

<commit_message>
dev: merge with fix-adminpanel-nkolezneva
</commit_message>
<xml_diff>
--- a/backend/employees/docs/gph.docx
+++ b/backend/employees/docs/gph.docx
@@ -699,8 +699,13 @@
         </w:rPr>
         <w:t xml:space="preserve"> за час</w:t>
       </w:r>
-      <w:bookmarkStart w:id="0" w:name="_GoBack"/>
-      <w:bookmarkEnd w:id="0"/>
+      <w:r>
+        <w:rPr>
+          <w:sz w:val="24"/>
+          <w:szCs w:val="24"/>
+        </w:rPr>
+        <w:t xml:space="preserve"> работы</w:t>
+      </w:r>
       <w:r>
         <w:rPr>
           <w:sz w:val="24"/>
@@ -1957,7 +1962,7 @@
               </w:rPr>
               <w:t xml:space="preserve">Р/сч: </w:t>
             </w:r>
-            <w:bookmarkStart w:id="1" w:name="_Hlk17363129"/>
+            <w:bookmarkStart w:id="0" w:name="_Hlk17363129"/>
             <w:r>
               <w:rPr>
                 <w:bCs/>
@@ -1966,7 +1971,7 @@
               </w:rPr>
               <w:t>40702810838000110208</w:t>
             </w:r>
-            <w:bookmarkEnd w:id="1"/>
+            <w:bookmarkEnd w:id="0"/>
             <w:r>
               <w:rPr>
                 <w:bCs/>
@@ -2219,8 +2224,8 @@
                 <w:szCs w:val="24"/>
               </w:rPr>
             </w:pPr>
-            <w:bookmarkStart w:id="2" w:name="КС"/>
-            <w:bookmarkEnd w:id="2"/>
+            <w:bookmarkStart w:id="1" w:name="КС"/>
+            <w:bookmarkEnd w:id="1"/>
           </w:p>
           <w:p>
             <w:pPr>
@@ -2265,10 +2270,10 @@
                 <w:lang w:val="en-US"/>
               </w:rPr>
             </w:pPr>
-            <w:bookmarkStart w:id="3" w:name="БИК"/>
-            <w:bookmarkStart w:id="4" w:name="ФИОПодписанта"/>
+            <w:bookmarkStart w:id="2" w:name="БИК"/>
+            <w:bookmarkStart w:id="3" w:name="ФИОПодписанта"/>
+            <w:bookmarkEnd w:id="2"/>
             <w:bookmarkEnd w:id="3"/>
-            <w:bookmarkEnd w:id="4"/>
             <w:r>
               <w:rPr>
                 <w:sz w:val="24"/>
@@ -4275,14 +4280,21 @@
         <w:t>адресу</w:t>
       </w:r>
       <w:r>
-        <w:t>: _</w:t>
+        <w:t xml:space="preserve">: </w:t>
       </w:r>
       <w:r>
         <w:rPr>
           <w:highlight w:val="yellow"/>
           <w:u w:val="single"/>
         </w:rPr>
-        <w:t>{{</w:t>
+        <w:t xml:space="preserve"> {</w:t>
+      </w:r>
+      <w:r>
+        <w:rPr>
+          <w:highlight w:val="yellow"/>
+          <w:u w:val="single"/>
+        </w:rPr>
+        <w:t>{</w:t>
       </w:r>
       <w:r>
         <w:rPr>
@@ -4330,7 +4342,16 @@
         <w:t>}}</w:t>
       </w:r>
       <w:r>
-        <w:t xml:space="preserve">_, </w:t>
+        <w:rPr>
+          <w:u w:val="single"/>
+        </w:rPr>
+        <w:t xml:space="preserve"> </w:t>
+      </w:r>
+      <w:r>
+        <w:t>,</w:t>
+      </w:r>
+      <w:r>
+        <w:t xml:space="preserve"> </w:t>
       </w:r>
       <w:r>
         <w:t>паспорт</w:t>
@@ -4339,14 +4360,21 @@
         <w:t xml:space="preserve"> </w:t>
       </w:r>
       <w:r>
-        <w:t>_</w:t>
+        <w:t xml:space="preserve"> </w:t>
       </w:r>
       <w:r>
         <w:rPr>
           <w:highlight w:val="yellow"/>
           <w:u w:val="single"/>
         </w:rPr>
-        <w:t>{{</w:t>
+        <w:t>{</w:t>
+      </w:r>
+      <w:r>
+        <w:rPr>
+          <w:highlight w:val="yellow"/>
+          <w:u w:val="single"/>
+        </w:rPr>
+        <w:t>{</w:t>
       </w:r>
       <w:r>
         <w:rPr>
@@ -4452,7 +4480,10 @@
         <w:t>}}</w:t>
       </w:r>
       <w:r>
-        <w:t>_</w:t>
+        <w:rPr>
+          <w:u w:val="single"/>
+        </w:rPr>
+        <w:t xml:space="preserve"> </w:t>
       </w:r>
       <w:r>
         <w:t xml:space="preserve">, </w:t>
@@ -4464,14 +4495,25 @@
         <w:t xml:space="preserve"> </w:t>
       </w:r>
       <w:r>
-        <w:t>_</w:t>
-      </w:r>
-      <w:r>
         <w:rPr>
           <w:highlight w:val="yellow"/>
           <w:u w:val="single"/>
         </w:rPr>
-        <w:t xml:space="preserve">{{ </w:t>
+        <w:t xml:space="preserve"> </w:t>
+      </w:r>
+      <w:r>
+        <w:rPr>
+          <w:highlight w:val="yellow"/>
+          <w:u w:val="single"/>
+        </w:rPr>
+        <w:t>{</w:t>
+      </w:r>
+      <w:r>
+        <w:rPr>
+          <w:highlight w:val="yellow"/>
+          <w:u w:val="single"/>
+        </w:rPr>
+        <w:t xml:space="preserve">{ </w:t>
       </w:r>
       <w:r>
         <w:rPr>
@@ -4609,7 +4651,18 @@
         <w:t>}}</w:t>
       </w:r>
       <w:r>
-        <w:t xml:space="preserve">_, в соответствии со ст. 9 Федерального закона от 27.07.2006г. № 152-ФЗ «О защите персональных данных» </w:t>
+        <w:rPr>
+          <w:u w:val="single"/>
+        </w:rPr>
+        <w:t xml:space="preserve"> </w:t>
+      </w:r>
+      <w:bookmarkStart w:id="4" w:name="_GoBack"/>
+      <w:bookmarkEnd w:id="4"/>
+      <w:r>
+        <w:t>,</w:t>
+      </w:r>
+      <w:r>
+        <w:t xml:space="preserve"> в соответствии со ст. 9 Федерального закона от 27.07.2006г. № 152-ФЗ «О защите персональных данных» </w:t>
       </w:r>
       <w:r>
         <w:rPr>
@@ -6056,7 +6109,7 @@
 </file>
 
 <file path=customXml/itemProps1.xml><?xml version="1.0" encoding="utf-8"?>
-<ds:datastoreItem xmlns:ds="http://schemas.openxmlformats.org/officeDocument/2006/customXml" ds:itemID="{0D2625D4-DC22-4441-8FC0-1D42F1194492}">
+<ds:datastoreItem xmlns:ds="http://schemas.openxmlformats.org/officeDocument/2006/customXml" ds:itemID="{AB81D362-DBE4-4BA8-A9F7-ADBC7D75DF0B}">
   <ds:schemaRefs>
     <ds:schemaRef ds:uri="http://schemas.openxmlformats.org/officeDocument/2006/bibliography"/>
   </ds:schemaRefs>

</xml_diff>

<commit_message>
FIX:delete test documents and yellow selection in documents
</commit_message>
<xml_diff>
--- a/backend/employees/docs/gph.docx
+++ b/backend/employees/docs/gph.docx
@@ -236,7 +236,6 @@
         <w:rPr>
           <w:sz w:val="24"/>
           <w:szCs w:val="24"/>
-          <w:highlight w:val="yellow"/>
         </w:rPr>
         <w:t>{{</w:t>
       </w:r>
@@ -244,7 +243,6 @@
         <w:rPr>
           <w:sz w:val="24"/>
           <w:szCs w:val="24"/>
-          <w:highlight w:val="yellow"/>
           <w:lang w:val="en-US"/>
         </w:rPr>
         <w:t>employee</w:t>
@@ -253,7 +251,6 @@
         <w:rPr>
           <w:sz w:val="24"/>
           <w:szCs w:val="24"/>
-          <w:highlight w:val="yellow"/>
         </w:rPr>
         <w:t>_</w:t>
       </w:r>
@@ -261,7 +258,6 @@
         <w:rPr>
           <w:sz w:val="24"/>
           <w:szCs w:val="24"/>
-          <w:highlight w:val="yellow"/>
           <w:lang w:val="en-US"/>
         </w:rPr>
         <w:t>full</w:t>
@@ -270,7 +266,6 @@
         <w:rPr>
           <w:sz w:val="24"/>
           <w:szCs w:val="24"/>
-          <w:highlight w:val="yellow"/>
         </w:rPr>
         <w:t>_</w:t>
       </w:r>
@@ -278,7 +273,6 @@
         <w:rPr>
           <w:sz w:val="24"/>
           <w:szCs w:val="24"/>
-          <w:highlight w:val="yellow"/>
           <w:lang w:val="en-US"/>
         </w:rPr>
         <w:t>name</w:t>
@@ -287,7 +281,6 @@
         <w:rPr>
           <w:sz w:val="24"/>
           <w:szCs w:val="24"/>
-          <w:highlight w:val="yellow"/>
         </w:rPr>
         <w:t>}}</w:t>
       </w:r>
@@ -408,7 +401,6 @@
         <w:rPr>
           <w:sz w:val="24"/>
           <w:szCs w:val="24"/>
-          <w:highlight w:val="yellow"/>
         </w:rPr>
         <w:t>{{</w:t>
       </w:r>
@@ -417,7 +409,6 @@
         <w:rPr>
           <w:sz w:val="24"/>
           <w:szCs w:val="24"/>
-          <w:highlight w:val="yellow"/>
         </w:rPr>
         <w:t>employee_work_place</w:t>
       </w:r>
@@ -426,7 +417,6 @@
         <w:rPr>
           <w:sz w:val="24"/>
           <w:szCs w:val="24"/>
-          <w:highlight w:val="yellow"/>
         </w:rPr>
         <w:t>}}</w:t>
       </w:r>
@@ -596,14 +586,7 @@
           <w:sz w:val="24"/>
           <w:szCs w:val="24"/>
         </w:rPr>
-        <w:t>Заказчик</w:t>
-      </w:r>
-      <w:r>
-        <w:rPr>
-          <w:sz w:val="24"/>
-          <w:szCs w:val="24"/>
-        </w:rPr>
-        <w:t xml:space="preserve"> уплачивает</w:t>
+        <w:t>Заказчик уплачивает</w:t>
       </w:r>
       <w:r>
         <w:rPr>
@@ -637,7 +620,6 @@
         <w:rPr>
           <w:sz w:val="24"/>
           <w:szCs w:val="24"/>
-          <w:highlight w:val="yellow"/>
         </w:rPr>
         <w:t>{{</w:t>
       </w:r>
@@ -646,7 +628,6 @@
         <w:rPr>
           <w:sz w:val="24"/>
           <w:szCs w:val="24"/>
-          <w:highlight w:val="yellow"/>
         </w:rPr>
         <w:t>tariff</w:t>
       </w:r>
@@ -655,31 +636,14 @@
         <w:rPr>
           <w:sz w:val="24"/>
           <w:szCs w:val="24"/>
-          <w:highlight w:val="yellow"/>
-        </w:rPr>
-        <w:t>}}</w:t>
-      </w:r>
-      <w:r>
-        <w:rPr>
-          <w:sz w:val="24"/>
-          <w:szCs w:val="24"/>
-        </w:rPr>
-        <w:t xml:space="preserve"> руб.  </w:t>
-      </w:r>
-      <w:r>
-        <w:rPr>
-          <w:sz w:val="24"/>
-          <w:szCs w:val="24"/>
-          <w:highlight w:val="yellow"/>
-        </w:rPr>
-        <w:t>({{</w:t>
+        </w:rPr>
+        <w:t>}} руб.  ({{</w:t>
       </w:r>
       <w:proofErr w:type="spellStart"/>
       <w:r>
         <w:rPr>
           <w:sz w:val="24"/>
           <w:szCs w:val="24"/>
-          <w:highlight w:val="yellow"/>
         </w:rPr>
         <w:t>tariff_by_words</w:t>
       </w:r>
@@ -688,7 +652,6 @@
         <w:rPr>
           <w:sz w:val="24"/>
           <w:szCs w:val="24"/>
-          <w:highlight w:val="yellow"/>
         </w:rPr>
         <w:t>}})</w:t>
       </w:r>
@@ -1439,7 +1402,14 @@
           <w:szCs w:val="24"/>
         </w:rPr>
         <w:lastRenderedPageBreak/>
-        <w:t>настоящего договора. Любая передача таких сведений третьим лицам допускается только с обоюдного согласия сторон.</w:t>
+        <w:t xml:space="preserve">настоящего договора. Любая передача таких сведений третьим лицам допускается только с </w:t>
+      </w:r>
+      <w:r>
+        <w:rPr>
+          <w:sz w:val="24"/>
+          <w:szCs w:val="24"/>
+        </w:rPr>
+        <w:t>обоюдного согласия сторон.</w:t>
       </w:r>
     </w:p>
     <w:p>
@@ -1470,14 +1440,7 @@
           <w:sz w:val="24"/>
           <w:szCs w:val="24"/>
         </w:rPr>
-        <w:t xml:space="preserve">. </w:t>
-      </w:r>
-      <w:r>
-        <w:rPr>
-          <w:sz w:val="24"/>
-          <w:szCs w:val="24"/>
-        </w:rPr>
-        <w:t>Настоящий Договор вступает в силу с момента его подписания сторонами</w:t>
+        <w:t>. Настоящий Договор вступает в силу с момента его подписания сторонами</w:t>
       </w:r>
       <w:r>
         <w:rPr>
@@ -1490,7 +1453,6 @@
         <w:rPr>
           <w:sz w:val="24"/>
           <w:szCs w:val="24"/>
-          <w:highlight w:val="yellow"/>
         </w:rPr>
         <w:t>{{</w:t>
       </w:r>
@@ -1499,7 +1461,6 @@
         <w:rPr>
           <w:sz w:val="24"/>
           <w:szCs w:val="24"/>
-          <w:highlight w:val="yellow"/>
         </w:rPr>
         <w:t>end_date</w:t>
       </w:r>
@@ -1508,7 +1469,6 @@
         <w:rPr>
           <w:sz w:val="24"/>
           <w:szCs w:val="24"/>
-          <w:highlight w:val="yellow"/>
         </w:rPr>
         <w:t>_</w:t>
       </w:r>
@@ -1517,7 +1477,6 @@
         <w:rPr>
           <w:sz w:val="24"/>
           <w:szCs w:val="24"/>
-          <w:highlight w:val="yellow"/>
           <w:lang w:val="en-US"/>
         </w:rPr>
         <w:t>gph</w:t>
@@ -1527,7 +1486,6 @@
         <w:rPr>
           <w:sz w:val="24"/>
           <w:szCs w:val="24"/>
-          <w:highlight w:val="yellow"/>
         </w:rPr>
         <w:t>_</w:t>
       </w:r>
@@ -1536,7 +1494,6 @@
         <w:rPr>
           <w:sz w:val="24"/>
           <w:szCs w:val="24"/>
-          <w:highlight w:val="yellow"/>
         </w:rPr>
         <w:t>contract</w:t>
       </w:r>
@@ -1545,16 +1502,8 @@
         <w:rPr>
           <w:sz w:val="24"/>
           <w:szCs w:val="24"/>
-          <w:highlight w:val="yellow"/>
-        </w:rPr>
-        <w:t>}}</w:t>
-      </w:r>
-      <w:r>
-        <w:rPr>
-          <w:sz w:val="24"/>
-          <w:szCs w:val="24"/>
-        </w:rPr>
-        <w:t>.</w:t>
+        </w:rPr>
+        <w:t>}}.</w:t>
       </w:r>
     </w:p>
     <w:p>
@@ -2318,7 +2267,6 @@
               <w:rPr>
                 <w:sz w:val="24"/>
                 <w:szCs w:val="24"/>
-                <w:highlight w:val="yellow"/>
                 <w:lang w:val="en-US"/>
               </w:rPr>
               <w:t>{{</w:t>
@@ -2328,53 +2276,15 @@
               <w:rPr>
                 <w:sz w:val="24"/>
                 <w:szCs w:val="24"/>
-                <w:highlight w:val="yellow"/>
-                <w:lang w:val="en-US"/>
-              </w:rPr>
-              <w:t>employee</w:t>
-            </w:r>
-            <w:r>
-              <w:rPr>
-                <w:sz w:val="24"/>
-                <w:szCs w:val="24"/>
-                <w:highlight w:val="yellow"/>
-                <w:lang w:val="en-US"/>
-              </w:rPr>
-              <w:t>_</w:t>
-            </w:r>
-            <w:r>
-              <w:rPr>
-                <w:sz w:val="24"/>
-                <w:szCs w:val="24"/>
-                <w:highlight w:val="yellow"/>
-                <w:lang w:val="en-US"/>
-              </w:rPr>
-              <w:t>full</w:t>
-            </w:r>
-            <w:r>
-              <w:rPr>
-                <w:sz w:val="24"/>
-                <w:szCs w:val="24"/>
-                <w:highlight w:val="yellow"/>
-                <w:lang w:val="en-US"/>
-              </w:rPr>
-              <w:t>_</w:t>
-            </w:r>
-            <w:r>
-              <w:rPr>
-                <w:sz w:val="24"/>
-                <w:szCs w:val="24"/>
-                <w:highlight w:val="yellow"/>
-                <w:lang w:val="en-US"/>
-              </w:rPr>
-              <w:t>name</w:t>
+                <w:lang w:val="en-US"/>
+              </w:rPr>
+              <w:t>employee_full_name</w:t>
             </w:r>
             <w:proofErr w:type="spellEnd"/>
             <w:r>
               <w:rPr>
                 <w:sz w:val="24"/>
                 <w:szCs w:val="24"/>
-                <w:highlight w:val="yellow"/>
                 <w:lang w:val="en-US"/>
               </w:rPr>
               <w:t>}}</w:t>
@@ -2414,7 +2324,6 @@
               <w:rPr>
                 <w:sz w:val="24"/>
                 <w:szCs w:val="24"/>
-                <w:highlight w:val="yellow"/>
                 <w:lang w:val="en-US"/>
               </w:rPr>
               <w:t xml:space="preserve"> {{</w:t>
@@ -2424,19 +2333,9 @@
               <w:rPr>
                 <w:sz w:val="24"/>
                 <w:szCs w:val="24"/>
-                <w:highlight w:val="yellow"/>
-                <w:lang w:val="en-US"/>
-              </w:rPr>
-              <w:t>employee_passport_</w:t>
-            </w:r>
-            <w:r>
-              <w:rPr>
-                <w:sz w:val="24"/>
-                <w:szCs w:val="24"/>
-                <w:highlight w:val="yellow"/>
-                <w:lang w:val="en-US"/>
-              </w:rPr>
-              <w:t>series</w:t>
+                <w:lang w:val="en-US"/>
+              </w:rPr>
+              <w:t>employee_passport_series</w:t>
             </w:r>
             <w:proofErr w:type="spellEnd"/>
             <w:proofErr w:type="gramStart"/>
@@ -2444,10 +2343,9 @@
               <w:rPr>
                 <w:sz w:val="24"/>
                 <w:szCs w:val="24"/>
-                <w:highlight w:val="yellow"/>
-                <w:lang w:val="en-US"/>
-              </w:rPr>
-              <w:t>}}</w:t>
+                <w:lang w:val="en-US"/>
+              </w:rPr>
+              <w:t xml:space="preserve">}} </w:t>
             </w:r>
             <w:r>
               <w:rPr>
@@ -2463,15 +2361,6 @@
                 <w:szCs w:val="24"/>
                 <w:lang w:val="en-US"/>
               </w:rPr>
-              <w:t xml:space="preserve"> </w:t>
-            </w:r>
-            <w:r>
-              <w:rPr>
-                <w:sz w:val="24"/>
-                <w:szCs w:val="24"/>
-                <w:highlight w:val="yellow"/>
-                <w:lang w:val="en-US"/>
-              </w:rPr>
               <w:t>{</w:t>
             </w:r>
             <w:proofErr w:type="gramEnd"/>
@@ -2479,7 +2368,6 @@
               <w:rPr>
                 <w:sz w:val="24"/>
                 <w:szCs w:val="24"/>
-                <w:highlight w:val="yellow"/>
                 <w:lang w:val="en-US"/>
               </w:rPr>
               <w:t>{</w:t>
@@ -2489,7 +2377,6 @@
               <w:rPr>
                 <w:sz w:val="24"/>
                 <w:szCs w:val="24"/>
-                <w:highlight w:val="yellow"/>
                 <w:lang w:val="en-US"/>
               </w:rPr>
               <w:t>employee_passport_number</w:t>
@@ -2499,7 +2386,6 @@
               <w:rPr>
                 <w:sz w:val="24"/>
                 <w:szCs w:val="24"/>
-                <w:highlight w:val="yellow"/>
                 <w:lang w:val="en-US"/>
               </w:rPr>
               <w:t>}}</w:t>
@@ -2541,7 +2427,6 @@
               <w:rPr>
                 <w:sz w:val="24"/>
                 <w:szCs w:val="24"/>
-                <w:highlight w:val="yellow"/>
                 <w:lang w:val="en-US"/>
               </w:rPr>
               <w:t xml:space="preserve">{{ </w:t>
@@ -2551,7 +2436,6 @@
               <w:rPr>
                 <w:sz w:val="24"/>
                 <w:szCs w:val="24"/>
-                <w:highlight w:val="yellow"/>
                 <w:lang w:val="en-US"/>
               </w:rPr>
               <w:t>employee</w:t>
@@ -2561,7 +2445,6 @@
               <w:rPr>
                 <w:sz w:val="24"/>
                 <w:szCs w:val="24"/>
-                <w:highlight w:val="yellow"/>
                 <w:lang w:val="en-US"/>
               </w:rPr>
               <w:t>_passport_issued_by</w:t>
@@ -2571,34 +2454,15 @@
               <w:rPr>
                 <w:sz w:val="24"/>
                 <w:szCs w:val="24"/>
-                <w:highlight w:val="yellow"/>
-                <w:lang w:val="en-US"/>
-              </w:rPr>
-              <w:t>}}</w:t>
-            </w:r>
-            <w:r>
-              <w:rPr>
-                <w:sz w:val="24"/>
-                <w:szCs w:val="24"/>
-                <w:lang w:val="en-US"/>
-              </w:rPr>
-              <w:t xml:space="preserve"> </w:t>
-            </w:r>
-            <w:r>
-              <w:rPr>
-                <w:sz w:val="24"/>
-                <w:szCs w:val="24"/>
-                <w:highlight w:val="yellow"/>
-                <w:lang w:val="en-US"/>
-              </w:rPr>
-              <w:t>{{</w:t>
+                <w:lang w:val="en-US"/>
+              </w:rPr>
+              <w:t>}} {{</w:t>
             </w:r>
             <w:proofErr w:type="spellStart"/>
             <w:r>
               <w:rPr>
                 <w:sz w:val="24"/>
                 <w:szCs w:val="24"/>
-                <w:highlight w:val="yellow"/>
                 <w:lang w:val="en-US"/>
               </w:rPr>
               <w:t>employee_passport_date_of_issue</w:t>
@@ -2608,7 +2472,6 @@
               <w:rPr>
                 <w:sz w:val="24"/>
                 <w:szCs w:val="24"/>
-                <w:highlight w:val="yellow"/>
                 <w:lang w:val="en-US"/>
               </w:rPr>
               <w:t>}}</w:t>
@@ -2665,7 +2528,6 @@
               <w:rPr>
                 <w:sz w:val="24"/>
                 <w:szCs w:val="24"/>
-                <w:highlight w:val="yellow"/>
                 <w:lang w:val="en-US"/>
               </w:rPr>
               <w:t>{{</w:t>
@@ -2675,7 +2537,6 @@
               <w:rPr>
                 <w:sz w:val="24"/>
                 <w:szCs w:val="24"/>
-                <w:highlight w:val="yellow"/>
                 <w:lang w:val="en-US"/>
               </w:rPr>
               <w:t>employee_registration_address</w:t>
@@ -2685,7 +2546,6 @@
               <w:rPr>
                 <w:sz w:val="24"/>
                 <w:szCs w:val="24"/>
-                <w:highlight w:val="yellow"/>
                 <w:lang w:val="en-US"/>
               </w:rPr>
               <w:t>}}</w:t>
@@ -2724,7 +2584,6 @@
                 <w:color w:val="000000"/>
                 <w:sz w:val="24"/>
                 <w:szCs w:val="24"/>
-                <w:highlight w:val="yellow"/>
                 <w:lang w:val="en-US"/>
               </w:rPr>
               <w:t xml:space="preserve">{{ </w:t>
@@ -2735,7 +2594,6 @@
                 <w:color w:val="000000"/>
                 <w:sz w:val="24"/>
                 <w:szCs w:val="24"/>
-                <w:highlight w:val="yellow"/>
                 <w:lang w:val="en-US"/>
               </w:rPr>
               <w:t>employee</w:t>
@@ -2746,7 +2604,6 @@
                 <w:color w:val="000000"/>
                 <w:sz w:val="24"/>
                 <w:szCs w:val="24"/>
-                <w:highlight w:val="yellow"/>
                 <w:lang w:val="en-US"/>
               </w:rPr>
               <w:t>_inn</w:t>
@@ -2757,7 +2614,6 @@
                 <w:color w:val="000000"/>
                 <w:sz w:val="24"/>
                 <w:szCs w:val="24"/>
-                <w:highlight w:val="yellow"/>
                 <w:lang w:val="en-US"/>
               </w:rPr>
               <w:t xml:space="preserve"> }}</w:t>
@@ -2796,7 +2652,6 @@
                 <w:color w:val="000000"/>
                 <w:sz w:val="24"/>
                 <w:szCs w:val="24"/>
-                <w:highlight w:val="yellow"/>
                 <w:lang w:val="en-US"/>
               </w:rPr>
               <w:t xml:space="preserve">{{ </w:t>
@@ -2807,7 +2662,6 @@
                 <w:color w:val="000000"/>
                 <w:sz w:val="24"/>
                 <w:szCs w:val="24"/>
-                <w:highlight w:val="yellow"/>
                 <w:lang w:val="en-US"/>
               </w:rPr>
               <w:t>employee</w:t>
@@ -2818,28 +2672,16 @@
                 <w:color w:val="000000"/>
                 <w:sz w:val="24"/>
                 <w:szCs w:val="24"/>
-                <w:highlight w:val="yellow"/>
-                <w:lang w:val="en-US"/>
-              </w:rPr>
-              <w:t>_</w:t>
-            </w:r>
+                <w:lang w:val="en-US"/>
+              </w:rPr>
+              <w:t>_phone</w:t>
+            </w:r>
+            <w:proofErr w:type="spellEnd"/>
             <w:r>
               <w:rPr>
                 <w:color w:val="000000"/>
                 <w:sz w:val="24"/>
                 <w:szCs w:val="24"/>
-                <w:highlight w:val="yellow"/>
-                <w:lang w:val="en-US"/>
-              </w:rPr>
-              <w:t>phone</w:t>
-            </w:r>
-            <w:proofErr w:type="spellEnd"/>
-            <w:r>
-              <w:rPr>
-                <w:color w:val="000000"/>
-                <w:sz w:val="24"/>
-                <w:szCs w:val="24"/>
-                <w:highlight w:val="yellow"/>
                 <w:lang w:val="en-US"/>
               </w:rPr>
               <w:t>}}</w:t>
@@ -2907,7 +2749,17 @@
                 <w:szCs w:val="24"/>
                 <w:lang w:val="en-US"/>
               </w:rPr>
-              <w:t xml:space="preserve">__________________/________________ </w:t>
+              <w:t>__________________/________________</w:t>
+            </w:r>
+            <w:r>
+              <w:rPr>
+                <w:b/>
+                <w:bCs/>
+                <w:sz w:val="24"/>
+                <w:szCs w:val="24"/>
+                <w:lang w:val="en-US"/>
+              </w:rPr>
+              <w:t xml:space="preserve"> </w:t>
             </w:r>
           </w:p>
           <w:p>
@@ -4189,28 +4041,19 @@
       <w:pPr>
         <w:jc w:val="both"/>
       </w:pPr>
-      <w:r>
-        <w:t>Я</w:t>
-      </w:r>
-      <w:r>
-        <w:t xml:space="preserve">, </w:t>
-      </w:r>
-      <w:r>
-        <w:rPr>
-          <w:highlight w:val="yellow"/>
-        </w:rPr>
-        <w:t>_</w:t>
-      </w:r>
-      <w:r>
-        <w:rPr>
-          <w:highlight w:val="yellow"/>
+      <w:bookmarkStart w:id="4" w:name="_GoBack"/>
+      <w:bookmarkEnd w:id="4"/>
+      <w:r>
+        <w:t>Я, _</w:t>
+      </w:r>
+      <w:r>
+        <w:rPr>
           <w:u w:val="single"/>
         </w:rPr>
         <w:t>{{</w:t>
       </w:r>
       <w:r>
         <w:rPr>
-          <w:highlight w:val="yellow"/>
           <w:u w:val="single"/>
           <w:lang w:val="en-US"/>
         </w:rPr>
@@ -4218,14 +4061,12 @@
       </w:r>
       <w:r>
         <w:rPr>
-          <w:highlight w:val="yellow"/>
           <w:u w:val="single"/>
         </w:rPr>
         <w:t>_</w:t>
       </w:r>
       <w:r>
         <w:rPr>
-          <w:highlight w:val="yellow"/>
           <w:u w:val="single"/>
           <w:lang w:val="en-US"/>
         </w:rPr>
@@ -4233,14 +4074,12 @@
       </w:r>
       <w:r>
         <w:rPr>
-          <w:highlight w:val="yellow"/>
           <w:u w:val="single"/>
         </w:rPr>
         <w:t>_</w:t>
       </w:r>
       <w:r>
         <w:rPr>
-          <w:highlight w:val="yellow"/>
           <w:u w:val="single"/>
           <w:lang w:val="en-US"/>
         </w:rPr>
@@ -4248,19 +4087,12 @@
       </w:r>
       <w:r>
         <w:rPr>
-          <w:highlight w:val="yellow"/>
           <w:u w:val="single"/>
         </w:rPr>
         <w:t>}}</w:t>
       </w:r>
       <w:r>
-        <w:t xml:space="preserve">_, </w:t>
-      </w:r>
-      <w:r>
-        <w:t>зарегистрированный</w:t>
-      </w:r>
-      <w:r>
-        <w:t xml:space="preserve"> (</w:t>
+        <w:t>_, зарегистрированный (</w:t>
       </w:r>
       <w:proofErr w:type="spellStart"/>
       <w:r>
@@ -4268,37 +4100,25 @@
       </w:r>
       <w:proofErr w:type="spellEnd"/>
       <w:r>
-        <w:t xml:space="preserve">) </w:t>
-      </w:r>
-      <w:r>
-        <w:t>по</w:t>
-      </w:r>
-      <w:r>
-        <w:t xml:space="preserve"> </w:t>
-      </w:r>
-      <w:r>
-        <w:t>адресу</w:t>
+        <w:t>) по адресу</w:t>
       </w:r>
       <w:r>
         <w:t xml:space="preserve">: </w:t>
       </w:r>
       <w:r>
         <w:rPr>
-          <w:highlight w:val="yellow"/>
           <w:u w:val="single"/>
         </w:rPr>
         <w:t xml:space="preserve"> {</w:t>
       </w:r>
       <w:r>
         <w:rPr>
-          <w:highlight w:val="yellow"/>
           <w:u w:val="single"/>
         </w:rPr>
         <w:t>{</w:t>
       </w:r>
       <w:r>
         <w:rPr>
-          <w:highlight w:val="yellow"/>
           <w:u w:val="single"/>
           <w:lang w:val="en-US"/>
         </w:rPr>
@@ -4306,14 +4126,12 @@
       </w:r>
       <w:r>
         <w:rPr>
-          <w:highlight w:val="yellow"/>
           <w:u w:val="single"/>
         </w:rPr>
         <w:t>_</w:t>
       </w:r>
       <w:r>
         <w:rPr>
-          <w:highlight w:val="yellow"/>
           <w:u w:val="single"/>
           <w:lang w:val="en-US"/>
         </w:rPr>
@@ -4321,14 +4139,12 @@
       </w:r>
       <w:r>
         <w:rPr>
-          <w:highlight w:val="yellow"/>
           <w:u w:val="single"/>
         </w:rPr>
         <w:t>_</w:t>
       </w:r>
       <w:r>
         <w:rPr>
-          <w:highlight w:val="yellow"/>
           <w:u w:val="single"/>
           <w:lang w:val="en-US"/>
         </w:rPr>
@@ -4336,7 +4152,6 @@
       </w:r>
       <w:r>
         <w:rPr>
-          <w:highlight w:val="yellow"/>
           <w:u w:val="single"/>
         </w:rPr>
         <w:t>}}</w:t>
@@ -4348,37 +4163,25 @@
         <w:t xml:space="preserve"> </w:t>
       </w:r>
       <w:r>
-        <w:t>,</w:t>
+        <w:t xml:space="preserve">, паспорт </w:t>
       </w:r>
       <w:r>
         <w:t xml:space="preserve"> </w:t>
       </w:r>
       <w:r>
-        <w:t>паспорт</w:t>
-      </w:r>
-      <w:r>
-        <w:t xml:space="preserve"> </w:t>
-      </w:r>
-      <w:r>
-        <w:t xml:space="preserve"> </w:t>
-      </w:r>
-      <w:r>
-        <w:rPr>
-          <w:highlight w:val="yellow"/>
+        <w:rPr>
           <w:u w:val="single"/>
         </w:rPr>
         <w:t>{</w:t>
       </w:r>
       <w:r>
         <w:rPr>
-          <w:highlight w:val="yellow"/>
           <w:u w:val="single"/>
         </w:rPr>
         <w:t>{</w:t>
       </w:r>
       <w:r>
         <w:rPr>
-          <w:highlight w:val="yellow"/>
           <w:u w:val="single"/>
           <w:lang w:val="en-US"/>
         </w:rPr>
@@ -4386,14 +4189,12 @@
       </w:r>
       <w:r>
         <w:rPr>
-          <w:highlight w:val="yellow"/>
           <w:u w:val="single"/>
         </w:rPr>
         <w:t>_</w:t>
       </w:r>
       <w:r>
         <w:rPr>
-          <w:highlight w:val="yellow"/>
           <w:u w:val="single"/>
           <w:lang w:val="en-US"/>
         </w:rPr>
@@ -4401,14 +4202,12 @@
       </w:r>
       <w:r>
         <w:rPr>
-          <w:highlight w:val="yellow"/>
           <w:u w:val="single"/>
         </w:rPr>
         <w:t>_</w:t>
       </w:r>
       <w:r>
         <w:rPr>
-          <w:highlight w:val="yellow"/>
           <w:u w:val="single"/>
           <w:lang w:val="en-US"/>
         </w:rPr>
@@ -4416,7 +4215,6 @@
       </w:r>
       <w:r>
         <w:rPr>
-          <w:highlight w:val="yellow"/>
           <w:u w:val="single"/>
         </w:rPr>
         <w:t>}}</w:t>
@@ -4429,14 +4227,12 @@
       </w:r>
       <w:r>
         <w:rPr>
-          <w:highlight w:val="yellow"/>
           <w:u w:val="single"/>
         </w:rPr>
         <w:t>{{</w:t>
       </w:r>
       <w:r>
         <w:rPr>
-          <w:highlight w:val="yellow"/>
           <w:u w:val="single"/>
           <w:lang w:val="en-US"/>
         </w:rPr>
@@ -4444,14 +4240,12 @@
       </w:r>
       <w:r>
         <w:rPr>
-          <w:highlight w:val="yellow"/>
           <w:u w:val="single"/>
         </w:rPr>
         <w:t>_</w:t>
       </w:r>
       <w:r>
         <w:rPr>
-          <w:highlight w:val="yellow"/>
           <w:u w:val="single"/>
           <w:lang w:val="en-US"/>
         </w:rPr>
@@ -4459,14 +4253,12 @@
       </w:r>
       <w:r>
         <w:rPr>
-          <w:highlight w:val="yellow"/>
           <w:u w:val="single"/>
         </w:rPr>
         <w:t>_</w:t>
       </w:r>
       <w:r>
         <w:rPr>
-          <w:highlight w:val="yellow"/>
           <w:u w:val="single"/>
           <w:lang w:val="en-US"/>
         </w:rPr>
@@ -4474,7 +4266,6 @@
       </w:r>
       <w:r>
         <w:rPr>
-          <w:highlight w:val="yellow"/>
           <w:u w:val="single"/>
         </w:rPr>
         <w:t>}}</w:t>
@@ -4486,38 +4277,25 @@
         <w:t xml:space="preserve"> </w:t>
       </w:r>
       <w:r>
-        <w:t xml:space="preserve">, </w:t>
-      </w:r>
-      <w:r>
-        <w:t>выдан</w:t>
+        <w:t>, выдан</w:t>
       </w:r>
       <w:r>
         <w:t xml:space="preserve"> </w:t>
       </w:r>
       <w:r>
         <w:rPr>
-          <w:highlight w:val="yellow"/>
           <w:u w:val="single"/>
         </w:rPr>
-        <w:t xml:space="preserve"> </w:t>
-      </w:r>
-      <w:r>
-        <w:rPr>
-          <w:highlight w:val="yellow"/>
+        <w:t xml:space="preserve"> {</w:t>
+      </w:r>
+      <w:r>
+        <w:rPr>
           <w:u w:val="single"/>
         </w:rPr>
-        <w:t>{</w:t>
-      </w:r>
-      <w:r>
-        <w:rPr>
-          <w:highlight w:val="yellow"/>
-          <w:u w:val="single"/>
-        </w:rPr>
         <w:t xml:space="preserve">{ </w:t>
       </w:r>
       <w:r>
         <w:rPr>
-          <w:highlight w:val="yellow"/>
           <w:u w:val="single"/>
           <w:lang w:val="en-US"/>
         </w:rPr>
@@ -4525,14 +4303,12 @@
       </w:r>
       <w:r>
         <w:rPr>
-          <w:highlight w:val="yellow"/>
           <w:u w:val="single"/>
         </w:rPr>
         <w:t>_</w:t>
       </w:r>
       <w:r>
         <w:rPr>
-          <w:highlight w:val="yellow"/>
           <w:u w:val="single"/>
           <w:lang w:val="en-US"/>
         </w:rPr>
@@ -4540,14 +4316,12 @@
       </w:r>
       <w:r>
         <w:rPr>
-          <w:highlight w:val="yellow"/>
           <w:u w:val="single"/>
         </w:rPr>
         <w:t>_</w:t>
       </w:r>
       <w:r>
         <w:rPr>
-          <w:highlight w:val="yellow"/>
           <w:u w:val="single"/>
           <w:lang w:val="en-US"/>
         </w:rPr>
@@ -4555,14 +4329,12 @@
       </w:r>
       <w:r>
         <w:rPr>
-          <w:highlight w:val="yellow"/>
           <w:u w:val="single"/>
         </w:rPr>
         <w:t>_</w:t>
       </w:r>
       <w:r>
         <w:rPr>
-          <w:highlight w:val="yellow"/>
           <w:u w:val="single"/>
           <w:lang w:val="en-US"/>
         </w:rPr>
@@ -4570,14 +4342,12 @@
       </w:r>
       <w:r>
         <w:rPr>
-          <w:highlight w:val="yellow"/>
           <w:u w:val="single"/>
         </w:rPr>
         <w:t>}} {{</w:t>
       </w:r>
       <w:r>
         <w:rPr>
-          <w:highlight w:val="yellow"/>
           <w:u w:val="single"/>
           <w:lang w:val="en-US"/>
         </w:rPr>
@@ -4585,14 +4355,12 @@
       </w:r>
       <w:r>
         <w:rPr>
-          <w:highlight w:val="yellow"/>
           <w:u w:val="single"/>
         </w:rPr>
         <w:t>_</w:t>
       </w:r>
       <w:r>
         <w:rPr>
-          <w:highlight w:val="yellow"/>
           <w:u w:val="single"/>
           <w:lang w:val="en-US"/>
         </w:rPr>
@@ -4600,14 +4368,12 @@
       </w:r>
       <w:r>
         <w:rPr>
-          <w:highlight w:val="yellow"/>
           <w:u w:val="single"/>
         </w:rPr>
         <w:t>_</w:t>
       </w:r>
       <w:r>
         <w:rPr>
-          <w:highlight w:val="yellow"/>
           <w:u w:val="single"/>
           <w:lang w:val="en-US"/>
         </w:rPr>
@@ -4615,14 +4381,12 @@
       </w:r>
       <w:r>
         <w:rPr>
-          <w:highlight w:val="yellow"/>
           <w:u w:val="single"/>
         </w:rPr>
         <w:t>_</w:t>
       </w:r>
       <w:r>
         <w:rPr>
-          <w:highlight w:val="yellow"/>
           <w:u w:val="single"/>
           <w:lang w:val="en-US"/>
         </w:rPr>
@@ -4630,14 +4394,12 @@
       </w:r>
       <w:r>
         <w:rPr>
-          <w:highlight w:val="yellow"/>
           <w:u w:val="single"/>
         </w:rPr>
         <w:t>_</w:t>
       </w:r>
       <w:r>
         <w:rPr>
-          <w:highlight w:val="yellow"/>
           <w:u w:val="single"/>
           <w:lang w:val="en-US"/>
         </w:rPr>
@@ -4645,7 +4407,6 @@
       </w:r>
       <w:r>
         <w:rPr>
-          <w:highlight w:val="yellow"/>
           <w:u w:val="single"/>
         </w:rPr>
         <w:t>}}</w:t>
@@ -4656,13 +4417,8 @@
         </w:rPr>
         <w:t xml:space="preserve"> </w:t>
       </w:r>
-      <w:bookmarkStart w:id="4" w:name="_GoBack"/>
-      <w:bookmarkEnd w:id="4"/>
-      <w:r>
-        <w:t>,</w:t>
-      </w:r>
-      <w:r>
-        <w:t xml:space="preserve"> в соответствии со ст. 9 Федерального закона от 27.07.2006г. № 152-ФЗ «О защите персональных данных» </w:t>
+      <w:r>
+        <w:t xml:space="preserve">, в соответствии со ст. 9 Федерального закона от 27.07.2006г. № 152-ФЗ «О защите персональных данных» </w:t>
       </w:r>
       <w:r>
         <w:rPr>
@@ -4677,7 +4433,13 @@
         <w:rPr>
           <w:bCs/>
         </w:rPr>
-        <w:t xml:space="preserve"> на автоматизированную, а также без использования средств автоматизации, обработку моих персональных данных, включающих (но не ограничиваясь) фамилию, имя, отчество, год, месяц, дату и место рождения, адрес, паспортные данные, образование, профессию, </w:t>
+        <w:t xml:space="preserve"> на автоматизированную, а также</w:t>
+      </w:r>
+      <w:r>
+        <w:rPr>
+          <w:bCs/>
+        </w:rPr>
+        <w:t xml:space="preserve"> без использования средств автоматизации, обработку моих персональных данных, включающих (но не ограничиваясь) фамилию, имя, отчество, год, месяц, дату и место рождения, адрес, паспортные данные, образование, профессию, </w:t>
       </w:r>
       <w:r>
         <w:rPr>
@@ -6109,7 +5871,7 @@
 </file>
 
 <file path=customXml/itemProps1.xml><?xml version="1.0" encoding="utf-8"?>
-<ds:datastoreItem xmlns:ds="http://schemas.openxmlformats.org/officeDocument/2006/customXml" ds:itemID="{AB81D362-DBE4-4BA8-A9F7-ADBC7D75DF0B}">
+<ds:datastoreItem xmlns:ds="http://schemas.openxmlformats.org/officeDocument/2006/customXml" ds:itemID="{F9E70287-E026-4B8C-BD01-585DE33C7884}">
   <ds:schemaRefs>
     <ds:schemaRef ds:uri="http://schemas.openxmlformats.org/officeDocument/2006/bibliography"/>
   </ds:schemaRefs>

</xml_diff>

<commit_message>
FIX:delete INN in documents
</commit_message>
<xml_diff>
--- a/backend/employees/docs/gph.docx
+++ b/backend/employees/docs/gph.docx
@@ -2561,13 +2561,15 @@
                 <w:lang w:val="en-US"/>
               </w:rPr>
             </w:pPr>
+            <w:bookmarkStart w:id="4" w:name="_GoBack"/>
+            <w:bookmarkEnd w:id="4"/>
             <w:r>
               <w:rPr>
                 <w:color w:val="000000"/>
                 <w:sz w:val="24"/>
                 <w:szCs w:val="24"/>
               </w:rPr>
-              <w:t>ИНН</w:t>
+              <w:t>Телефон</w:t>
             </w:r>
             <w:r>
               <w:rPr>
@@ -2576,9 +2578,9 @@
                 <w:szCs w:val="24"/>
                 <w:lang w:val="en-US"/>
               </w:rPr>
-              <w:t xml:space="preserve"> </w:t>
-            </w:r>
-            <w:proofErr w:type="gramStart"/>
+              <w:t xml:space="preserve"> {{ </w:t>
+            </w:r>
+            <w:proofErr w:type="spellStart"/>
             <w:r>
               <w:rPr>
                 <w:color w:val="000000"/>
@@ -2586,95 +2588,7 @@
                 <w:szCs w:val="24"/>
                 <w:lang w:val="en-US"/>
               </w:rPr>
-              <w:t xml:space="preserve">{{ </w:t>
-            </w:r>
-            <w:proofErr w:type="spellStart"/>
-            <w:r>
-              <w:rPr>
-                <w:color w:val="000000"/>
-                <w:sz w:val="24"/>
-                <w:szCs w:val="24"/>
-                <w:lang w:val="en-US"/>
-              </w:rPr>
-              <w:t>employee</w:t>
-            </w:r>
-            <w:proofErr w:type="gramEnd"/>
-            <w:r>
-              <w:rPr>
-                <w:color w:val="000000"/>
-                <w:sz w:val="24"/>
-                <w:szCs w:val="24"/>
-                <w:lang w:val="en-US"/>
-              </w:rPr>
-              <w:t>_inn</w:t>
-            </w:r>
-            <w:proofErr w:type="spellEnd"/>
-            <w:r>
-              <w:rPr>
-                <w:color w:val="000000"/>
-                <w:sz w:val="24"/>
-                <w:szCs w:val="24"/>
-                <w:lang w:val="en-US"/>
-              </w:rPr>
-              <w:t xml:space="preserve"> }}</w:t>
-            </w:r>
-          </w:p>
-          <w:p>
-            <w:pPr>
-              <w:jc w:val="both"/>
-              <w:rPr>
-                <w:color w:val="000000"/>
-                <w:sz w:val="24"/>
-                <w:szCs w:val="24"/>
-                <w:lang w:val="en-US"/>
-              </w:rPr>
-            </w:pPr>
-            <w:r>
-              <w:rPr>
-                <w:color w:val="000000"/>
-                <w:sz w:val="24"/>
-                <w:szCs w:val="24"/>
-              </w:rPr>
-              <w:t>Телефон</w:t>
-            </w:r>
-            <w:r>
-              <w:rPr>
-                <w:color w:val="000000"/>
-                <w:sz w:val="24"/>
-                <w:szCs w:val="24"/>
-                <w:lang w:val="en-US"/>
-              </w:rPr>
-              <w:t xml:space="preserve"> </w:t>
-            </w:r>
-            <w:proofErr w:type="gramStart"/>
-            <w:r>
-              <w:rPr>
-                <w:color w:val="000000"/>
-                <w:sz w:val="24"/>
-                <w:szCs w:val="24"/>
-                <w:lang w:val="en-US"/>
-              </w:rPr>
-              <w:t xml:space="preserve">{{ </w:t>
-            </w:r>
-            <w:proofErr w:type="spellStart"/>
-            <w:r>
-              <w:rPr>
-                <w:color w:val="000000"/>
-                <w:sz w:val="24"/>
-                <w:szCs w:val="24"/>
-                <w:lang w:val="en-US"/>
-              </w:rPr>
-              <w:t>employee</w:t>
-            </w:r>
-            <w:proofErr w:type="gramEnd"/>
-            <w:r>
-              <w:rPr>
-                <w:color w:val="000000"/>
-                <w:sz w:val="24"/>
-                <w:szCs w:val="24"/>
-                <w:lang w:val="en-US"/>
-              </w:rPr>
-              <w:t>_phone</w:t>
+              <w:t>employee_phone</w:t>
             </w:r>
             <w:proofErr w:type="spellEnd"/>
             <w:r>
@@ -4041,8 +3955,6 @@
       <w:pPr>
         <w:jc w:val="both"/>
       </w:pPr>
-      <w:bookmarkStart w:id="4" w:name="_GoBack"/>
-      <w:bookmarkEnd w:id="4"/>
       <w:r>
         <w:t>Я, _</w:t>
       </w:r>
@@ -5871,7 +5783,7 @@
 </file>
 
 <file path=customXml/itemProps1.xml><?xml version="1.0" encoding="utf-8"?>
-<ds:datastoreItem xmlns:ds="http://schemas.openxmlformats.org/officeDocument/2006/customXml" ds:itemID="{F9E70287-E026-4B8C-BD01-585DE33C7884}">
+<ds:datastoreItem xmlns:ds="http://schemas.openxmlformats.org/officeDocument/2006/customXml" ds:itemID="{1C596DAF-1F6F-410C-BB6D-9EB75EAB6AEA}">
   <ds:schemaRefs>
     <ds:schemaRef ds:uri="http://schemas.openxmlformats.org/officeDocument/2006/bibliography"/>
   </ds:schemaRefs>

</xml_diff>

<commit_message>
dev:add new template docx
</commit_message>
<xml_diff>
--- a/backend/employees/docs/gph.docx
+++ b/backend/employees/docs/gph.docx
@@ -79,6 +79,7 @@
         </w:rPr>
         <w:t xml:space="preserve">«___» __________ </w:t>
       </w:r>
+      <w:proofErr w:type="gramStart"/>
       <w:r>
         <w:rPr>
           <w:sz w:val="24"/>
@@ -91,7 +92,7 @@
           <w:sz w:val="24"/>
           <w:szCs w:val="24"/>
         </w:rPr>
-        <w:t>21</w:t>
+        <w:t xml:space="preserve">2 </w:t>
       </w:r>
       <w:r>
         <w:rPr>
@@ -100,6 +101,7 @@
         </w:rPr>
         <w:t xml:space="preserve"> г.</w:t>
       </w:r>
+      <w:proofErr w:type="gramEnd"/>
     </w:p>
     <w:p>
       <w:pPr>
@@ -2561,14 +2563,80 @@
                 <w:lang w:val="en-US"/>
               </w:rPr>
             </w:pPr>
-            <w:bookmarkStart w:id="4" w:name="_GoBack"/>
-            <w:bookmarkEnd w:id="4"/>
             <w:r>
               <w:rPr>
                 <w:color w:val="000000"/>
                 <w:sz w:val="24"/>
                 <w:szCs w:val="24"/>
               </w:rPr>
+              <w:t>ИНН</w:t>
+            </w:r>
+            <w:r>
+              <w:rPr>
+                <w:color w:val="000000"/>
+                <w:sz w:val="24"/>
+                <w:szCs w:val="24"/>
+                <w:lang w:val="en-US"/>
+              </w:rPr>
+              <w:t xml:space="preserve"> </w:t>
+            </w:r>
+            <w:proofErr w:type="gramStart"/>
+            <w:r>
+              <w:rPr>
+                <w:color w:val="000000"/>
+                <w:sz w:val="24"/>
+                <w:szCs w:val="24"/>
+                <w:lang w:val="en-US"/>
+              </w:rPr>
+              <w:t xml:space="preserve">{{ </w:t>
+            </w:r>
+            <w:proofErr w:type="spellStart"/>
+            <w:r>
+              <w:rPr>
+                <w:color w:val="000000"/>
+                <w:sz w:val="24"/>
+                <w:szCs w:val="24"/>
+                <w:lang w:val="en-US"/>
+              </w:rPr>
+              <w:t>employee</w:t>
+            </w:r>
+            <w:proofErr w:type="gramEnd"/>
+            <w:r>
+              <w:rPr>
+                <w:color w:val="000000"/>
+                <w:sz w:val="24"/>
+                <w:szCs w:val="24"/>
+                <w:lang w:val="en-US"/>
+              </w:rPr>
+              <w:t>_inn</w:t>
+            </w:r>
+            <w:proofErr w:type="spellEnd"/>
+            <w:r>
+              <w:rPr>
+                <w:color w:val="000000"/>
+                <w:sz w:val="24"/>
+                <w:szCs w:val="24"/>
+                <w:lang w:val="en-US"/>
+              </w:rPr>
+              <w:t xml:space="preserve"> }}</w:t>
+            </w:r>
+          </w:p>
+          <w:p>
+            <w:pPr>
+              <w:jc w:val="both"/>
+              <w:rPr>
+                <w:color w:val="000000"/>
+                <w:sz w:val="24"/>
+                <w:szCs w:val="24"/>
+                <w:lang w:val="en-US"/>
+              </w:rPr>
+            </w:pPr>
+            <w:r>
+              <w:rPr>
+                <w:color w:val="000000"/>
+                <w:sz w:val="24"/>
+                <w:szCs w:val="24"/>
+              </w:rPr>
               <w:t>Телефон</w:t>
             </w:r>
             <w:r>
@@ -2578,7 +2646,17 @@
                 <w:szCs w:val="24"/>
                 <w:lang w:val="en-US"/>
               </w:rPr>
-              <w:t xml:space="preserve"> {{ </w:t>
+              <w:t xml:space="preserve"> </w:t>
+            </w:r>
+            <w:proofErr w:type="gramStart"/>
+            <w:r>
+              <w:rPr>
+                <w:color w:val="000000"/>
+                <w:sz w:val="24"/>
+                <w:szCs w:val="24"/>
+                <w:lang w:val="en-US"/>
+              </w:rPr>
+              <w:t xml:space="preserve">{{ </w:t>
             </w:r>
             <w:proofErr w:type="spellStart"/>
             <w:r>
@@ -2588,7 +2666,17 @@
                 <w:szCs w:val="24"/>
                 <w:lang w:val="en-US"/>
               </w:rPr>
-              <w:t>employee_phone</w:t>
+              <w:t>employee</w:t>
+            </w:r>
+            <w:proofErr w:type="gramEnd"/>
+            <w:r>
+              <w:rPr>
+                <w:color w:val="000000"/>
+                <w:sz w:val="24"/>
+                <w:szCs w:val="24"/>
+                <w:lang w:val="en-US"/>
+              </w:rPr>
+              <w:t>_phone</w:t>
             </w:r>
             <w:proofErr w:type="spellEnd"/>
             <w:r>
@@ -3110,15 +3198,16 @@
           <w:sz w:val="22"/>
           <w:szCs w:val="22"/>
         </w:rPr>
-        <w:t xml:space="preserve"> __________ 20</w:t>
-      </w:r>
+        <w:t xml:space="preserve"> __________ </w:t>
+      </w:r>
+      <w:proofErr w:type="gramStart"/>
       <w:r>
         <w:rPr>
           <w:b/>
           <w:sz w:val="22"/>
           <w:szCs w:val="22"/>
         </w:rPr>
-        <w:t>21</w:t>
+        <w:t>20</w:t>
       </w:r>
       <w:r>
         <w:rPr>
@@ -3126,41 +3215,42 @@
           <w:sz w:val="22"/>
           <w:szCs w:val="22"/>
         </w:rPr>
-        <w:t xml:space="preserve"> г. </w:t>
-      </w:r>
-    </w:p>
-    <w:p>
-      <w:pPr>
-        <w:jc w:val="center"/>
+        <w:t xml:space="preserve">2 </w:t>
+      </w:r>
+      <w:r>
         <w:rPr>
           <w:b/>
           <w:sz w:val="22"/>
           <w:szCs w:val="22"/>
         </w:rPr>
-      </w:pPr>
+        <w:t xml:space="preserve"> г.</w:t>
+      </w:r>
+      <w:proofErr w:type="gramEnd"/>
       <w:r>
         <w:rPr>
           <w:b/>
           <w:sz w:val="22"/>
           <w:szCs w:val="22"/>
         </w:rPr>
-        <w:t xml:space="preserve">по договору </w:t>
-      </w:r>
-      <w:r>
+        <w:t xml:space="preserve"> </w:t>
+      </w:r>
+    </w:p>
+    <w:p>
+      <w:pPr>
+        <w:jc w:val="center"/>
         <w:rPr>
           <w:b/>
           <w:sz w:val="22"/>
           <w:szCs w:val="22"/>
         </w:rPr>
-        <w:t>от «</w:t>
-      </w:r>
+      </w:pPr>
       <w:r>
         <w:rPr>
           <w:b/>
           <w:sz w:val="22"/>
           <w:szCs w:val="22"/>
         </w:rPr>
-        <w:t>___»</w:t>
+        <w:t xml:space="preserve">по договору </w:t>
       </w:r>
       <w:r>
         <w:rPr>
@@ -3168,7 +3258,7 @@
           <w:sz w:val="22"/>
           <w:szCs w:val="22"/>
         </w:rPr>
-        <w:t xml:space="preserve"> __________ 20</w:t>
+        <w:t>от «</w:t>
       </w:r>
       <w:r>
         <w:rPr>
@@ -3176,7 +3266,7 @@
           <w:sz w:val="22"/>
           <w:szCs w:val="22"/>
         </w:rPr>
-        <w:t>21</w:t>
+        <w:t>___»</w:t>
       </w:r>
       <w:r>
         <w:rPr>
@@ -3184,7 +3274,41 @@
           <w:sz w:val="22"/>
           <w:szCs w:val="22"/>
         </w:rPr>
-        <w:t xml:space="preserve"> г. № __________</w:t>
+        <w:t xml:space="preserve"> __________ </w:t>
+      </w:r>
+      <w:proofErr w:type="gramStart"/>
+      <w:r>
+        <w:rPr>
+          <w:b/>
+          <w:sz w:val="22"/>
+          <w:szCs w:val="22"/>
+        </w:rPr>
+        <w:t>20</w:t>
+      </w:r>
+      <w:r>
+        <w:rPr>
+          <w:b/>
+          <w:sz w:val="22"/>
+          <w:szCs w:val="22"/>
+        </w:rPr>
+        <w:t xml:space="preserve">2 </w:t>
+      </w:r>
+      <w:r>
+        <w:rPr>
+          <w:b/>
+          <w:sz w:val="22"/>
+          <w:szCs w:val="22"/>
+        </w:rPr>
+        <w:t xml:space="preserve"> г.</w:t>
+      </w:r>
+      <w:proofErr w:type="gramEnd"/>
+      <w:r>
+        <w:rPr>
+          <w:b/>
+          <w:sz w:val="22"/>
+          <w:szCs w:val="22"/>
+        </w:rPr>
+        <w:t xml:space="preserve"> № __________</w:t>
       </w:r>
     </w:p>
     <w:p>
@@ -4637,7 +4761,15 @@
         <w:rPr>
           <w:bCs/>
         </w:rPr>
-        <w:t xml:space="preserve">21 </w:t>
+        <w:t xml:space="preserve">2 </w:t>
+      </w:r>
+      <w:bookmarkStart w:id="4" w:name="_GoBack"/>
+      <w:bookmarkEnd w:id="4"/>
+      <w:r>
+        <w:rPr>
+          <w:bCs/>
+        </w:rPr>
+        <w:t xml:space="preserve"> </w:t>
       </w:r>
       <w:r>
         <w:rPr>
@@ -5783,7 +5915,7 @@
 </file>
 
 <file path=customXml/itemProps1.xml><?xml version="1.0" encoding="utf-8"?>
-<ds:datastoreItem xmlns:ds="http://schemas.openxmlformats.org/officeDocument/2006/customXml" ds:itemID="{1C596DAF-1F6F-410C-BB6D-9EB75EAB6AEA}">
+<ds:datastoreItem xmlns:ds="http://schemas.openxmlformats.org/officeDocument/2006/customXml" ds:itemID="{234AB3E1-7D4B-4EC9-8F6C-E1F2227E64BD}">
   <ds:schemaRefs>
     <ds:schemaRef ds:uri="http://schemas.openxmlformats.org/officeDocument/2006/bibliography"/>
   </ds:schemaRefs>

</xml_diff>